<commit_message>
update: Chuong 6 va chuong 5
</commit_message>
<xml_diff>
--- a/docs/report/hieu/chuong_5_hieu.docx
+++ b/docs/report/hieu/chuong_5_hieu.docx
@@ -60,15 +60,6 @@
         </w:rPr>
         <w:t>Thiết kế giải thuật điều khiển khiển</w:t>
       </w:r>
-    </w:p>
-    <w:p>
-      <w:pPr>
-        <w:pStyle w:val="DACHUONG"/>
-        <w:jc w:val="left"/>
-        <w:rPr>
-          <w:lang w:val="en-US"/>
-        </w:rPr>
-      </w:pPr>
     </w:p>
     <w:p>
       <w:pPr>

</xml_diff>

<commit_message>
update: Copy content chuong 5
</commit_message>
<xml_diff>
--- a/docs/report/hieu/chuong_5_hieu.docx
+++ b/docs/report/hieu/chuong_5_hieu.docx
@@ -162,25 +162,1927 @@
         <w:rPr>
           <w:lang w:val="en-US"/>
         </w:rPr>
-        <w:t>5.</w:t>
+        <w:t xml:space="preserve">5.3 </w:t>
       </w:r>
       <w:r>
         <w:rPr>
           <w:lang w:val="en-US"/>
         </w:rPr>
-        <w:t>3</w:t>
-      </w:r>
-      <w:r>
-        <w:rPr>
-          <w:lang w:val="en-US"/>
-        </w:rPr>
+        <w:t>Viết chương trình điều khiển trên PLC</w:t>
+      </w:r>
+    </w:p>
+    <w:p>
+      <w:pPr>
+        <w:pStyle w:val="DA513"/>
+      </w:pPr>
+      <w:r>
+        <w:t>Cài đặt một số thông số</w:t>
+      </w:r>
+    </w:p>
+    <w:p>
+      <w:pPr>
+        <w:spacing w:line="360" w:lineRule="auto"/>
+        <w:jc w:val="center"/>
+        <w:rPr>
+          <w:rFonts w:ascii="Times New Roman" w:hAnsi="Times New Roman" w:cs="Times New Roman"/>
+          <w:sz w:val="26"/>
+          <w:szCs w:val="26"/>
+          <w:lang w:val="vi-VN"/>
+        </w:rPr>
+      </w:pPr>
+      <w:r>
+        <w:rPr>
+          <w:rFonts w:ascii="Times New Roman" w:hAnsi="Times New Roman" w:cs="Times New Roman"/>
+          <w:noProof/>
+          <w:sz w:val="26"/>
+          <w:szCs w:val="26"/>
+          <w:lang w:val="vi-VN"/>
+        </w:rPr>
+        <w:drawing>
+          <wp:inline distT="0" distB="0" distL="0" distR="0" wp14:anchorId="6C19B76A" wp14:editId="319E5552">
+            <wp:extent cx="5285740" cy="1792605"/>
+            <wp:effectExtent l="0" t="0" r="0" b="0"/>
+            <wp:docPr id="1050415226" name="Picture 20"/>
+            <wp:cNvGraphicFramePr>
+              <a:graphicFrameLocks xmlns:a="http://schemas.openxmlformats.org/drawingml/2006/main" noChangeAspect="1"/>
+            </wp:cNvGraphicFramePr>
+            <a:graphic xmlns:a="http://schemas.openxmlformats.org/drawingml/2006/main">
+              <a:graphicData uri="http://schemas.openxmlformats.org/drawingml/2006/picture">
+                <pic:pic xmlns:pic="http://schemas.openxmlformats.org/drawingml/2006/picture">
+                  <pic:nvPicPr>
+                    <pic:cNvPr id="0" name="Picture 31"/>
+                    <pic:cNvPicPr>
+                      <a:picLocks noChangeAspect="1" noChangeArrowheads="1"/>
+                    </pic:cNvPicPr>
+                  </pic:nvPicPr>
+                  <pic:blipFill>
+                    <a:blip r:embed="rId8">
+                      <a:extLst>
+                        <a:ext uri="{28A0092B-C50C-407E-A947-70E740481C1C}">
+                          <a14:useLocalDpi xmlns:a14="http://schemas.microsoft.com/office/drawing/2010/main" val="0"/>
+                        </a:ext>
+                      </a:extLst>
+                    </a:blip>
+                    <a:srcRect/>
+                    <a:stretch>
+                      <a:fillRect/>
+                    </a:stretch>
+                  </pic:blipFill>
+                  <pic:spPr bwMode="auto">
+                    <a:xfrm>
+                      <a:off x="0" y="0"/>
+                      <a:ext cx="5285740" cy="1792605"/>
+                    </a:xfrm>
+                    <a:prstGeom prst="rect">
+                      <a:avLst/>
+                    </a:prstGeom>
+                    <a:noFill/>
+                  </pic:spPr>
+                </pic:pic>
+              </a:graphicData>
+            </a:graphic>
+          </wp:inline>
+        </w:drawing>
+      </w:r>
+    </w:p>
+    <w:p>
+      <w:pPr>
+        <w:spacing w:line="360" w:lineRule="auto"/>
+        <w:jc w:val="center"/>
+        <w:rPr>
+          <w:rFonts w:ascii="Times New Roman" w:hAnsi="Times New Roman" w:cs="Times New Roman"/>
+          <w:sz w:val="26"/>
+          <w:szCs w:val="26"/>
+          <w:lang w:val="vi-VN"/>
+        </w:rPr>
+      </w:pPr>
+      <w:r>
+        <w:rPr>
+          <w:rFonts w:ascii="Times New Roman" w:hAnsi="Times New Roman" w:cs="Times New Roman"/>
+          <w:sz w:val="26"/>
+          <w:szCs w:val="26"/>
+          <w:lang w:val="vi-VN"/>
+        </w:rPr>
+        <w:t xml:space="preserve">Hình 5.7: </w:t>
+      </w:r>
+      <w:r>
+        <w:rPr>
+          <w:rFonts w:ascii="Times New Roman" w:hAnsi="Times New Roman" w:cs="Times New Roman"/>
+          <w:sz w:val="26"/>
+          <w:szCs w:val="26"/>
+          <w:lang w:val="vi-VN"/>
+        </w:rPr>
+        <w:t>Thiết lập sử dụng vị trí tuyệt đối</w:t>
+      </w:r>
+    </w:p>
+    <w:p>
+      <w:pPr>
+        <w:spacing w:line="360" w:lineRule="auto"/>
+        <w:jc w:val="center"/>
+        <w:rPr>
+          <w:rFonts w:ascii="Times New Roman" w:hAnsi="Times New Roman" w:cs="Times New Roman"/>
+          <w:sz w:val="26"/>
+          <w:szCs w:val="26"/>
+          <w:lang w:val="vi-VN"/>
+        </w:rPr>
+      </w:pPr>
+    </w:p>
+    <w:p>
+      <w:pPr>
+        <w:spacing w:line="360" w:lineRule="auto"/>
+        <w:jc w:val="center"/>
+        <w:rPr>
+          <w:rFonts w:ascii="Times New Roman" w:hAnsi="Times New Roman" w:cs="Times New Roman"/>
+          <w:sz w:val="26"/>
+          <w:szCs w:val="26"/>
+          <w:lang w:val="vi-VN"/>
+        </w:rPr>
+      </w:pPr>
+      <w:r>
+        <w:rPr>
+          <w:rFonts w:ascii="Times New Roman" w:hAnsi="Times New Roman" w:cs="Times New Roman"/>
+          <w:noProof/>
+          <w:sz w:val="26"/>
+          <w:szCs w:val="26"/>
+          <w:lang w:val="vi-VN"/>
+        </w:rPr>
+        <w:drawing>
+          <wp:inline distT="0" distB="0" distL="0" distR="0" wp14:anchorId="223BEF5A" wp14:editId="705A0AE3">
+            <wp:extent cx="3103245" cy="780415"/>
+            <wp:effectExtent l="0" t="0" r="1905" b="635"/>
+            <wp:docPr id="34831858" name="Picture 21"/>
+            <wp:cNvGraphicFramePr>
+              <a:graphicFrameLocks xmlns:a="http://schemas.openxmlformats.org/drawingml/2006/main" noChangeAspect="1"/>
+            </wp:cNvGraphicFramePr>
+            <a:graphic xmlns:a="http://schemas.openxmlformats.org/drawingml/2006/main">
+              <a:graphicData uri="http://schemas.openxmlformats.org/drawingml/2006/picture">
+                <pic:pic xmlns:pic="http://schemas.openxmlformats.org/drawingml/2006/picture">
+                  <pic:nvPicPr>
+                    <pic:cNvPr id="0" name="Picture 32"/>
+                    <pic:cNvPicPr>
+                      <a:picLocks noChangeAspect="1" noChangeArrowheads="1"/>
+                    </pic:cNvPicPr>
+                  </pic:nvPicPr>
+                  <pic:blipFill>
+                    <a:blip r:embed="rId9">
+                      <a:extLst>
+                        <a:ext uri="{28A0092B-C50C-407E-A947-70E740481C1C}">
+                          <a14:useLocalDpi xmlns:a14="http://schemas.microsoft.com/office/drawing/2010/main" val="0"/>
+                        </a:ext>
+                      </a:extLst>
+                    </a:blip>
+                    <a:srcRect/>
+                    <a:stretch>
+                      <a:fillRect/>
+                    </a:stretch>
+                  </pic:blipFill>
+                  <pic:spPr bwMode="auto">
+                    <a:xfrm>
+                      <a:off x="0" y="0"/>
+                      <a:ext cx="3103245" cy="780415"/>
+                    </a:xfrm>
+                    <a:prstGeom prst="rect">
+                      <a:avLst/>
+                    </a:prstGeom>
+                    <a:noFill/>
+                  </pic:spPr>
+                </pic:pic>
+              </a:graphicData>
+            </a:graphic>
+          </wp:inline>
+        </w:drawing>
+      </w:r>
+    </w:p>
+    <w:p>
+      <w:pPr>
+        <w:spacing w:line="360" w:lineRule="auto"/>
+        <w:jc w:val="center"/>
+        <w:rPr>
+          <w:rFonts w:ascii="Times New Roman" w:hAnsi="Times New Roman" w:cs="Times New Roman"/>
+          <w:sz w:val="26"/>
+          <w:szCs w:val="26"/>
+          <w:lang w:val="vi-VN"/>
+        </w:rPr>
+      </w:pPr>
+      <w:r>
+        <w:rPr>
+          <w:rFonts w:ascii="Times New Roman" w:hAnsi="Times New Roman" w:cs="Times New Roman"/>
+          <w:sz w:val="26"/>
+          <w:szCs w:val="26"/>
+          <w:lang w:val="vi-VN"/>
+        </w:rPr>
+        <w:t xml:space="preserve">Hình 5.8: </w:t>
+      </w:r>
+      <w:r>
+        <w:rPr>
+          <w:rFonts w:ascii="Times New Roman" w:hAnsi="Times New Roman" w:cs="Times New Roman"/>
+          <w:sz w:val="26"/>
+          <w:szCs w:val="26"/>
+          <w:lang w:val="vi-VN"/>
+        </w:rPr>
+        <w:t>Sử dụng phương pháp auto tuning 1</w:t>
+      </w:r>
+    </w:p>
+    <w:p>
+      <w:pPr>
+        <w:spacing w:line="360" w:lineRule="auto"/>
+        <w:jc w:val="both"/>
+        <w:rPr>
+          <w:rFonts w:ascii="Times New Roman" w:hAnsi="Times New Roman" w:cs="Times New Roman"/>
+          <w:sz w:val="26"/>
+          <w:szCs w:val="26"/>
+          <w:lang w:val="vi-VN"/>
+        </w:rPr>
+      </w:pPr>
+      <w:r>
+        <w:rPr>
+          <w:rFonts w:ascii="Times New Roman" w:hAnsi="Times New Roman" w:cs="Times New Roman"/>
+          <w:sz w:val="26"/>
+          <w:szCs w:val="26"/>
+          <w:lang w:val="vi-VN"/>
+        </w:rPr>
+        <w:t>Danh sách các thông số được điều chỉnh tự động</w:t>
+      </w:r>
+    </w:p>
+    <w:tbl>
+      <w:tblPr>
+        <w:tblW w:w="5860" w:type="dxa"/>
+        <w:jc w:val="center"/>
+        <w:tblBorders>
+          <w:top w:val="single" w:sz="4" w:space="0" w:color="auto"/>
+          <w:left w:val="single" w:sz="4" w:space="0" w:color="auto"/>
+          <w:bottom w:val="single" w:sz="4" w:space="0" w:color="auto"/>
+          <w:right w:val="single" w:sz="4" w:space="0" w:color="auto"/>
+          <w:insideH w:val="single" w:sz="4" w:space="0" w:color="auto"/>
+          <w:insideV w:val="single" w:sz="4" w:space="0" w:color="auto"/>
+        </w:tblBorders>
+        <w:tblLook w:val="04A0" w:firstRow="1" w:lastRow="0" w:firstColumn="1" w:lastColumn="0" w:noHBand="0" w:noVBand="1"/>
+      </w:tblPr>
+      <w:tblGrid>
+        <w:gridCol w:w="1760"/>
+        <w:gridCol w:w="4100"/>
+      </w:tblGrid>
+      <w:tr>
+        <w:trPr>
+          <w:trHeight w:val="300"/>
+          <w:jc w:val="center"/>
+        </w:trPr>
+        <w:tc>
+          <w:tcPr>
+            <w:tcW w:w="1760" w:type="dxa"/>
+            <w:shd w:val="clear" w:color="auto" w:fill="auto"/>
+            <w:noWrap/>
+            <w:vAlign w:val="bottom"/>
+            <w:hideMark/>
+          </w:tcPr>
+          <w:p>
+            <w:pPr>
+              <w:jc w:val="both"/>
+              <w:rPr>
+                <w:rFonts w:ascii="Times New Roman" w:hAnsi="Times New Roman" w:cs="Times New Roman"/>
+                <w:kern w:val="0"/>
+                <w:sz w:val="26"/>
+                <w:szCs w:val="26"/>
+                <w14:ligatures w14:val="none"/>
+              </w:rPr>
+            </w:pPr>
+            <w:r>
+              <w:rPr>
+                <w:rFonts w:ascii="Times New Roman" w:hAnsi="Times New Roman" w:cs="Times New Roman"/>
+                <w:kern w:val="0"/>
+                <w:sz w:val="26"/>
+                <w:szCs w:val="26"/>
+                <w14:ligatures w14:val="none"/>
+              </w:rPr>
+              <w:t>Thông số</w:t>
+            </w:r>
+          </w:p>
+        </w:tc>
+        <w:tc>
+          <w:tcPr>
+            <w:tcW w:w="4100" w:type="dxa"/>
+            <w:shd w:val="clear" w:color="auto" w:fill="auto"/>
+            <w:noWrap/>
+            <w:vAlign w:val="bottom"/>
+            <w:hideMark/>
+          </w:tcPr>
+          <w:p>
+            <w:pPr>
+              <w:jc w:val="both"/>
+              <w:rPr>
+                <w:rFonts w:ascii="Times New Roman" w:hAnsi="Times New Roman" w:cs="Times New Roman"/>
+                <w:kern w:val="0"/>
+                <w:sz w:val="26"/>
+                <w:szCs w:val="26"/>
+                <w14:ligatures w14:val="none"/>
+              </w:rPr>
+            </w:pPr>
+            <w:r>
+              <w:rPr>
+                <w:rFonts w:ascii="Times New Roman" w:hAnsi="Times New Roman" w:cs="Times New Roman"/>
+                <w:kern w:val="0"/>
+                <w:sz w:val="26"/>
+                <w:szCs w:val="26"/>
+                <w14:ligatures w14:val="none"/>
+              </w:rPr>
+              <w:t>Tên</w:t>
+            </w:r>
+          </w:p>
+        </w:tc>
+      </w:tr>
+      <w:tr>
+        <w:trPr>
+          <w:trHeight w:val="300"/>
+          <w:jc w:val="center"/>
+        </w:trPr>
+        <w:tc>
+          <w:tcPr>
+            <w:tcW w:w="216" w:type="dxa"/>
+            <w:shd w:val="clear" w:color="auto" w:fill="auto"/>
+            <w:noWrap/>
+            <w:vAlign w:val="bottom"/>
+            <w:hideMark/>
+          </w:tcPr>
+          <w:p>
+            <w:pPr>
+              <w:jc w:val="both"/>
+              <w:rPr>
+                <w:rFonts w:ascii="Times New Roman" w:hAnsi="Times New Roman" w:cs="Times New Roman"/>
+                <w:kern w:val="0"/>
+                <w:sz w:val="26"/>
+                <w:szCs w:val="26"/>
+                <w14:ligatures w14:val="none"/>
+              </w:rPr>
+            </w:pPr>
+            <w:r>
+              <w:rPr>
+                <w:rFonts w:ascii="Times New Roman" w:hAnsi="Times New Roman" w:cs="Times New Roman"/>
+                <w:kern w:val="0"/>
+                <w:sz w:val="26"/>
+                <w:szCs w:val="26"/>
+                <w14:ligatures w14:val="none"/>
+              </w:rPr>
+              <w:t>PB06</w:t>
+            </w:r>
+          </w:p>
+        </w:tc>
+        <w:tc>
+          <w:tcPr>
+            <w:tcW w:w="216" w:type="dxa"/>
+            <w:shd w:val="clear" w:color="auto" w:fill="auto"/>
+            <w:noWrap/>
+            <w:vAlign w:val="bottom"/>
+            <w:hideMark/>
+          </w:tcPr>
+          <w:p>
+            <w:pPr>
+              <w:jc w:val="both"/>
+              <w:rPr>
+                <w:rFonts w:ascii="Times New Roman" w:hAnsi="Times New Roman" w:cs="Times New Roman"/>
+                <w:kern w:val="0"/>
+                <w:sz w:val="26"/>
+                <w:szCs w:val="26"/>
+                <w14:ligatures w14:val="none"/>
+              </w:rPr>
+            </w:pPr>
+            <w:r>
+              <w:rPr>
+                <w:rFonts w:ascii="Times New Roman" w:hAnsi="Times New Roman" w:cs="Times New Roman"/>
+                <w:kern w:val="0"/>
+                <w:sz w:val="26"/>
+                <w:szCs w:val="26"/>
+                <w14:ligatures w14:val="none"/>
+              </w:rPr>
+              <w:t>Tỉ số momen quán tính</w:t>
+            </w:r>
+          </w:p>
+        </w:tc>
+      </w:tr>
+      <w:tr>
+        <w:trPr>
+          <w:trHeight w:val="300"/>
+          <w:jc w:val="center"/>
+        </w:trPr>
+        <w:tc>
+          <w:tcPr>
+            <w:tcW w:w="216" w:type="dxa"/>
+            <w:shd w:val="clear" w:color="auto" w:fill="auto"/>
+            <w:noWrap/>
+            <w:vAlign w:val="bottom"/>
+            <w:hideMark/>
+          </w:tcPr>
+          <w:p>
+            <w:pPr>
+              <w:jc w:val="both"/>
+              <w:rPr>
+                <w:rFonts w:ascii="Times New Roman" w:hAnsi="Times New Roman" w:cs="Times New Roman"/>
+                <w:kern w:val="0"/>
+                <w:sz w:val="26"/>
+                <w:szCs w:val="26"/>
+                <w14:ligatures w14:val="none"/>
+              </w:rPr>
+            </w:pPr>
+            <w:r>
+              <w:rPr>
+                <w:rFonts w:ascii="Times New Roman" w:hAnsi="Times New Roman" w:cs="Times New Roman"/>
+                <w:kern w:val="0"/>
+                <w:sz w:val="26"/>
+                <w:szCs w:val="26"/>
+                <w14:ligatures w14:val="none"/>
+              </w:rPr>
+              <w:t>PB07</w:t>
+            </w:r>
+          </w:p>
+        </w:tc>
+        <w:tc>
+          <w:tcPr>
+            <w:tcW w:w="216" w:type="dxa"/>
+            <w:shd w:val="clear" w:color="auto" w:fill="auto"/>
+            <w:noWrap/>
+            <w:vAlign w:val="bottom"/>
+            <w:hideMark/>
+          </w:tcPr>
+          <w:p>
+            <w:pPr>
+              <w:jc w:val="both"/>
+              <w:rPr>
+                <w:rFonts w:ascii="Times New Roman" w:hAnsi="Times New Roman" w:cs="Times New Roman"/>
+                <w:kern w:val="0"/>
+                <w:sz w:val="26"/>
+                <w:szCs w:val="26"/>
+                <w14:ligatures w14:val="none"/>
+              </w:rPr>
+            </w:pPr>
+            <w:r>
+              <w:rPr>
+                <w:rFonts w:ascii="Times New Roman" w:hAnsi="Times New Roman" w:cs="Times New Roman"/>
+                <w:kern w:val="0"/>
+                <w:sz w:val="26"/>
+                <w:szCs w:val="26"/>
+                <w14:ligatures w14:val="none"/>
+              </w:rPr>
+              <w:t>Độ lợi mô hình</w:t>
+            </w:r>
+          </w:p>
+        </w:tc>
+      </w:tr>
+      <w:tr>
+        <w:trPr>
+          <w:trHeight w:val="300"/>
+          <w:jc w:val="center"/>
+        </w:trPr>
+        <w:tc>
+          <w:tcPr>
+            <w:tcW w:w="216" w:type="dxa"/>
+            <w:shd w:val="clear" w:color="auto" w:fill="auto"/>
+            <w:noWrap/>
+            <w:vAlign w:val="bottom"/>
+            <w:hideMark/>
+          </w:tcPr>
+          <w:p>
+            <w:pPr>
+              <w:jc w:val="both"/>
+              <w:rPr>
+                <w:rFonts w:ascii="Times New Roman" w:hAnsi="Times New Roman" w:cs="Times New Roman"/>
+                <w:kern w:val="0"/>
+                <w:sz w:val="26"/>
+                <w:szCs w:val="26"/>
+                <w14:ligatures w14:val="none"/>
+              </w:rPr>
+            </w:pPr>
+            <w:r>
+              <w:rPr>
+                <w:rFonts w:ascii="Times New Roman" w:hAnsi="Times New Roman" w:cs="Times New Roman"/>
+                <w:kern w:val="0"/>
+                <w:sz w:val="26"/>
+                <w:szCs w:val="26"/>
+                <w14:ligatures w14:val="none"/>
+              </w:rPr>
+              <w:t>PB08</w:t>
+            </w:r>
+          </w:p>
+        </w:tc>
+        <w:tc>
+          <w:tcPr>
+            <w:tcW w:w="216" w:type="dxa"/>
+            <w:shd w:val="clear" w:color="auto" w:fill="auto"/>
+            <w:noWrap/>
+            <w:vAlign w:val="bottom"/>
+            <w:hideMark/>
+          </w:tcPr>
+          <w:p>
+            <w:pPr>
+              <w:jc w:val="both"/>
+              <w:rPr>
+                <w:rFonts w:ascii="Times New Roman" w:hAnsi="Times New Roman" w:cs="Times New Roman"/>
+                <w:kern w:val="0"/>
+                <w:sz w:val="26"/>
+                <w:szCs w:val="26"/>
+                <w14:ligatures w14:val="none"/>
+              </w:rPr>
+            </w:pPr>
+            <w:r>
+              <w:rPr>
+                <w:rFonts w:ascii="Times New Roman" w:hAnsi="Times New Roman" w:cs="Times New Roman"/>
+                <w:kern w:val="0"/>
+                <w:sz w:val="26"/>
+                <w:szCs w:val="26"/>
+                <w14:ligatures w14:val="none"/>
+              </w:rPr>
+              <w:t>Độ lợi vị trí</w:t>
+            </w:r>
+          </w:p>
+        </w:tc>
+      </w:tr>
+      <w:tr>
+        <w:trPr>
+          <w:trHeight w:val="300"/>
+          <w:jc w:val="center"/>
+        </w:trPr>
+        <w:tc>
+          <w:tcPr>
+            <w:tcW w:w="216" w:type="dxa"/>
+            <w:shd w:val="clear" w:color="auto" w:fill="auto"/>
+            <w:noWrap/>
+            <w:vAlign w:val="bottom"/>
+            <w:hideMark/>
+          </w:tcPr>
+          <w:p>
+            <w:pPr>
+              <w:jc w:val="both"/>
+              <w:rPr>
+                <w:rFonts w:ascii="Times New Roman" w:hAnsi="Times New Roman" w:cs="Times New Roman"/>
+                <w:kern w:val="0"/>
+                <w:sz w:val="26"/>
+                <w:szCs w:val="26"/>
+                <w14:ligatures w14:val="none"/>
+              </w:rPr>
+            </w:pPr>
+            <w:r>
+              <w:rPr>
+                <w:rFonts w:ascii="Times New Roman" w:hAnsi="Times New Roman" w:cs="Times New Roman"/>
+                <w:kern w:val="0"/>
+                <w:sz w:val="26"/>
+                <w:szCs w:val="26"/>
+                <w14:ligatures w14:val="none"/>
+              </w:rPr>
+              <w:t>PB09</w:t>
+            </w:r>
+          </w:p>
+        </w:tc>
+        <w:tc>
+          <w:tcPr>
+            <w:tcW w:w="216" w:type="dxa"/>
+            <w:shd w:val="clear" w:color="auto" w:fill="auto"/>
+            <w:noWrap/>
+            <w:vAlign w:val="bottom"/>
+            <w:hideMark/>
+          </w:tcPr>
+          <w:p>
+            <w:pPr>
+              <w:jc w:val="both"/>
+              <w:rPr>
+                <w:rFonts w:ascii="Times New Roman" w:hAnsi="Times New Roman" w:cs="Times New Roman"/>
+                <w:kern w:val="0"/>
+                <w:sz w:val="26"/>
+                <w:szCs w:val="26"/>
+                <w14:ligatures w14:val="none"/>
+              </w:rPr>
+            </w:pPr>
+            <w:r>
+              <w:rPr>
+                <w:rFonts w:ascii="Times New Roman" w:hAnsi="Times New Roman" w:cs="Times New Roman"/>
+                <w:kern w:val="0"/>
+                <w:sz w:val="26"/>
+                <w:szCs w:val="26"/>
+                <w14:ligatures w14:val="none"/>
+              </w:rPr>
+              <w:t xml:space="preserve">Độ lợi </w:t>
+            </w:r>
+            <w:r>
+              <w:rPr>
+                <w:rFonts w:ascii="Times New Roman" w:hAnsi="Times New Roman" w:cs="Times New Roman"/>
+                <w:kern w:val="0"/>
+                <w:sz w:val="26"/>
+                <w:szCs w:val="26"/>
+                <w14:ligatures w14:val="none"/>
+              </w:rPr>
+              <w:t>vận</w:t>
+            </w:r>
+            <w:r>
+              <w:rPr>
+                <w:rFonts w:ascii="Times New Roman" w:hAnsi="Times New Roman" w:cs="Times New Roman"/>
+                <w:kern w:val="0"/>
+                <w:sz w:val="26"/>
+                <w:szCs w:val="26"/>
+                <w14:ligatures w14:val="none"/>
+              </w:rPr>
+              <w:t xml:space="preserve"> tốc</w:t>
+            </w:r>
+          </w:p>
+        </w:tc>
+      </w:tr>
+      <w:tr>
+        <w:trPr>
+          <w:trHeight w:val="300"/>
+          <w:jc w:val="center"/>
+        </w:trPr>
+        <w:tc>
+          <w:tcPr>
+            <w:tcW w:w="216" w:type="dxa"/>
+            <w:shd w:val="clear" w:color="auto" w:fill="auto"/>
+            <w:noWrap/>
+            <w:vAlign w:val="bottom"/>
+            <w:hideMark/>
+          </w:tcPr>
+          <w:p>
+            <w:pPr>
+              <w:jc w:val="both"/>
+              <w:rPr>
+                <w:rFonts w:ascii="Times New Roman" w:hAnsi="Times New Roman" w:cs="Times New Roman"/>
+                <w:kern w:val="0"/>
+                <w:sz w:val="26"/>
+                <w:szCs w:val="26"/>
+                <w14:ligatures w14:val="none"/>
+              </w:rPr>
+            </w:pPr>
+            <w:r>
+              <w:rPr>
+                <w:rFonts w:ascii="Times New Roman" w:hAnsi="Times New Roman" w:cs="Times New Roman"/>
+                <w:kern w:val="0"/>
+                <w:sz w:val="26"/>
+                <w:szCs w:val="26"/>
+                <w14:ligatures w14:val="none"/>
+              </w:rPr>
+              <w:t>PB10</w:t>
+            </w:r>
+          </w:p>
+        </w:tc>
+        <w:tc>
+          <w:tcPr>
+            <w:tcW w:w="216" w:type="dxa"/>
+            <w:shd w:val="clear" w:color="auto" w:fill="auto"/>
+            <w:noWrap/>
+            <w:vAlign w:val="bottom"/>
+            <w:hideMark/>
+          </w:tcPr>
+          <w:p>
+            <w:pPr>
+              <w:jc w:val="both"/>
+              <w:rPr>
+                <w:rFonts w:ascii="Times New Roman" w:hAnsi="Times New Roman" w:cs="Times New Roman"/>
+                <w:kern w:val="0"/>
+                <w:sz w:val="26"/>
+                <w:szCs w:val="26"/>
+                <w14:ligatures w14:val="none"/>
+              </w:rPr>
+            </w:pPr>
+            <w:r>
+              <w:rPr>
+                <w:rFonts w:ascii="Times New Roman" w:hAnsi="Times New Roman" w:cs="Times New Roman"/>
+                <w:kern w:val="0"/>
+                <w:sz w:val="26"/>
+                <w:szCs w:val="26"/>
+                <w14:ligatures w14:val="none"/>
+              </w:rPr>
+              <w:t xml:space="preserve">Hằng số tích phân </w:t>
+            </w:r>
+            <w:r>
+              <w:rPr>
+                <w:rFonts w:ascii="Times New Roman" w:hAnsi="Times New Roman" w:cs="Times New Roman"/>
+                <w:kern w:val="0"/>
+                <w:sz w:val="26"/>
+                <w:szCs w:val="26"/>
+                <w14:ligatures w14:val="none"/>
+              </w:rPr>
+              <w:t>vận</w:t>
+            </w:r>
+            <w:r>
+              <w:rPr>
+                <w:rFonts w:ascii="Times New Roman" w:hAnsi="Times New Roman" w:cs="Times New Roman"/>
+                <w:kern w:val="0"/>
+                <w:sz w:val="26"/>
+                <w:szCs w:val="26"/>
+                <w14:ligatures w14:val="none"/>
+              </w:rPr>
+              <w:t xml:space="preserve"> tốc</w:t>
+            </w:r>
+          </w:p>
+        </w:tc>
+      </w:tr>
+    </w:tbl>
+    <w:p>
+      <w:pPr>
+        <w:spacing w:line="360" w:lineRule="auto"/>
+        <w:jc w:val="both"/>
+        <w:rPr>
+          <w:rFonts w:ascii="Times New Roman" w:hAnsi="Times New Roman" w:cs="Times New Roman"/>
+          <w:sz w:val="26"/>
+          <w:szCs w:val="26"/>
+          <w:lang w:val="vi-VN"/>
+        </w:rPr>
+      </w:pPr>
+    </w:p>
+    <w:p>
+      <w:pPr>
+        <w:spacing w:line="360" w:lineRule="auto"/>
+        <w:jc w:val="center"/>
+        <w:rPr>
+          <w:rFonts w:ascii="Times New Roman" w:hAnsi="Times New Roman" w:cs="Times New Roman"/>
+          <w:sz w:val="26"/>
+          <w:szCs w:val="26"/>
+          <w:lang w:val="vi-VN"/>
+        </w:rPr>
+      </w:pPr>
+      <w:r>
+        <w:rPr>
+          <w:rFonts w:ascii="Times New Roman" w:hAnsi="Times New Roman" w:cs="Times New Roman"/>
+          <w:sz w:val="26"/>
+          <w:szCs w:val="26"/>
+          <w:lang w:val="vi-VN"/>
+        </w:rPr>
+        <w:lastRenderedPageBreak/>
+        <w:t>Bảng 5.1: Các thông số servo</w:t>
+      </w:r>
+    </w:p>
+    <w:p>
+      <w:pPr>
+        <w:spacing w:line="360" w:lineRule="auto"/>
+        <w:jc w:val="center"/>
+        <w:rPr>
+          <w:rFonts w:ascii="Times New Roman" w:hAnsi="Times New Roman" w:cs="Times New Roman"/>
+          <w:sz w:val="26"/>
+          <w:szCs w:val="26"/>
+          <w:lang w:val="vi-VN"/>
+        </w:rPr>
+      </w:pPr>
+      <w:r>
+        <w:rPr>
+          <w:rFonts w:ascii="Times New Roman" w:hAnsi="Times New Roman" w:cs="Times New Roman"/>
+          <w:noProof/>
+          <w:sz w:val="26"/>
+          <w:szCs w:val="26"/>
+          <w:lang w:val="vi-VN"/>
+        </w:rPr>
+        <w:drawing>
+          <wp:inline distT="0" distB="0" distL="0" distR="0" wp14:anchorId="49609356" wp14:editId="1901213D">
+            <wp:extent cx="3194685" cy="688975"/>
+            <wp:effectExtent l="0" t="0" r="5715" b="0"/>
+            <wp:docPr id="552245443" name="Picture 22"/>
+            <wp:cNvGraphicFramePr>
+              <a:graphicFrameLocks xmlns:a="http://schemas.openxmlformats.org/drawingml/2006/main" noChangeAspect="1"/>
+            </wp:cNvGraphicFramePr>
+            <a:graphic xmlns:a="http://schemas.openxmlformats.org/drawingml/2006/main">
+              <a:graphicData uri="http://schemas.openxmlformats.org/drawingml/2006/picture">
+                <pic:pic xmlns:pic="http://schemas.openxmlformats.org/drawingml/2006/picture">
+                  <pic:nvPicPr>
+                    <pic:cNvPr id="0" name="Picture 33"/>
+                    <pic:cNvPicPr>
+                      <a:picLocks noChangeAspect="1" noChangeArrowheads="1"/>
+                    </pic:cNvPicPr>
+                  </pic:nvPicPr>
+                  <pic:blipFill>
+                    <a:blip r:embed="rId10">
+                      <a:extLst>
+                        <a:ext uri="{28A0092B-C50C-407E-A947-70E740481C1C}">
+                          <a14:useLocalDpi xmlns:a14="http://schemas.microsoft.com/office/drawing/2010/main" val="0"/>
+                        </a:ext>
+                      </a:extLst>
+                    </a:blip>
+                    <a:srcRect/>
+                    <a:stretch>
+                      <a:fillRect/>
+                    </a:stretch>
+                  </pic:blipFill>
+                  <pic:spPr bwMode="auto">
+                    <a:xfrm>
+                      <a:off x="0" y="0"/>
+                      <a:ext cx="3194685" cy="688975"/>
+                    </a:xfrm>
+                    <a:prstGeom prst="rect">
+                      <a:avLst/>
+                    </a:prstGeom>
+                    <a:noFill/>
+                  </pic:spPr>
+                </pic:pic>
+              </a:graphicData>
+            </a:graphic>
+          </wp:inline>
+        </w:drawing>
+      </w:r>
+    </w:p>
+    <w:p>
+      <w:pPr>
+        <w:spacing w:line="360" w:lineRule="auto"/>
+        <w:jc w:val="center"/>
+        <w:rPr>
+          <w:rFonts w:ascii="Times New Roman" w:hAnsi="Times New Roman" w:cs="Times New Roman"/>
+          <w:sz w:val="26"/>
+          <w:szCs w:val="26"/>
+          <w:lang w:val="vi-VN"/>
+        </w:rPr>
+      </w:pPr>
+      <w:r>
+        <w:rPr>
+          <w:rFonts w:ascii="Times New Roman" w:hAnsi="Times New Roman" w:cs="Times New Roman"/>
+          <w:sz w:val="26"/>
+          <w:szCs w:val="26"/>
+          <w:lang w:val="vi-VN"/>
+        </w:rPr>
+        <w:t xml:space="preserve">Hình 5.9: </w:t>
+      </w:r>
+      <w:r>
+        <w:rPr>
+          <w:rFonts w:ascii="Times New Roman" w:hAnsi="Times New Roman" w:cs="Times New Roman"/>
+          <w:sz w:val="26"/>
+          <w:szCs w:val="26"/>
+          <w:lang w:val="vi-VN"/>
+        </w:rPr>
+        <w:t>Không sử dụng forced stop</w:t>
+      </w:r>
+    </w:p>
+    <w:p>
+      <w:pPr>
+        <w:pStyle w:val="DA513"/>
+      </w:pPr>
+      <w:bookmarkStart w:id="0" w:name="_Toc140531647"/>
+      <w:r>
+        <w:t xml:space="preserve">5.3.2. </w:t>
+      </w:r>
+      <w:r>
+        <w:t>Cài đặt dữ liệu servo</w:t>
+      </w:r>
+      <w:bookmarkEnd w:id="0"/>
+    </w:p>
+    <w:p>
+      <w:pPr>
+        <w:spacing w:line="360" w:lineRule="auto"/>
+        <w:jc w:val="center"/>
+        <w:rPr>
+          <w:rFonts w:ascii="Times New Roman" w:hAnsi="Times New Roman" w:cs="Times New Roman"/>
+          <w:sz w:val="26"/>
+          <w:szCs w:val="26"/>
+          <w:lang w:val="vi-VN"/>
+        </w:rPr>
+      </w:pPr>
+      <w:r>
+        <w:rPr>
+          <w:rFonts w:ascii="Times New Roman" w:hAnsi="Times New Roman" w:cs="Times New Roman"/>
+          <w:noProof/>
+          <w:sz w:val="26"/>
+          <w:szCs w:val="26"/>
+          <w:lang w:val="vi-VN"/>
+        </w:rPr>
+        <w:drawing>
+          <wp:inline distT="0" distB="0" distL="0" distR="0" wp14:anchorId="5B64D037" wp14:editId="4594AA84">
+            <wp:extent cx="5231130" cy="902335"/>
+            <wp:effectExtent l="0" t="0" r="7620" b="0"/>
+            <wp:docPr id="1342501994" name="Picture 23"/>
+            <wp:cNvGraphicFramePr>
+              <a:graphicFrameLocks xmlns:a="http://schemas.openxmlformats.org/drawingml/2006/main" noChangeAspect="1"/>
+            </wp:cNvGraphicFramePr>
+            <a:graphic xmlns:a="http://schemas.openxmlformats.org/drawingml/2006/main">
+              <a:graphicData uri="http://schemas.openxmlformats.org/drawingml/2006/picture">
+                <pic:pic xmlns:pic="http://schemas.openxmlformats.org/drawingml/2006/picture">
+                  <pic:nvPicPr>
+                    <pic:cNvPr id="0" name="Picture 34"/>
+                    <pic:cNvPicPr>
+                      <a:picLocks noChangeAspect="1" noChangeArrowheads="1"/>
+                    </pic:cNvPicPr>
+                  </pic:nvPicPr>
+                  <pic:blipFill>
+                    <a:blip r:embed="rId11">
+                      <a:extLst>
+                        <a:ext uri="{28A0092B-C50C-407E-A947-70E740481C1C}">
+                          <a14:useLocalDpi xmlns:a14="http://schemas.microsoft.com/office/drawing/2010/main" val="0"/>
+                        </a:ext>
+                      </a:extLst>
+                    </a:blip>
+                    <a:srcRect/>
+                    <a:stretch>
+                      <a:fillRect/>
+                    </a:stretch>
+                  </pic:blipFill>
+                  <pic:spPr bwMode="auto">
+                    <a:xfrm>
+                      <a:off x="0" y="0"/>
+                      <a:ext cx="5231130" cy="902335"/>
+                    </a:xfrm>
+                    <a:prstGeom prst="rect">
+                      <a:avLst/>
+                    </a:prstGeom>
+                    <a:noFill/>
+                  </pic:spPr>
+                </pic:pic>
+              </a:graphicData>
+            </a:graphic>
+          </wp:inline>
+        </w:drawing>
+      </w:r>
+    </w:p>
+    <w:p>
+      <w:pPr>
+        <w:spacing w:line="360" w:lineRule="auto"/>
+        <w:jc w:val="center"/>
+        <w:rPr>
+          <w:rFonts w:ascii="Times New Roman" w:hAnsi="Times New Roman" w:cs="Times New Roman"/>
+          <w:sz w:val="26"/>
+          <w:szCs w:val="26"/>
+          <w:lang w:val="vi-VN"/>
+        </w:rPr>
+      </w:pPr>
+      <w:r>
+        <w:rPr>
+          <w:rFonts w:ascii="Times New Roman" w:hAnsi="Times New Roman" w:cs="Times New Roman"/>
+          <w:sz w:val="26"/>
+          <w:szCs w:val="26"/>
+          <w:lang w:val="vi-VN"/>
+        </w:rPr>
+        <w:t xml:space="preserve">Hình 5.10: </w:t>
+      </w:r>
+      <w:r>
+        <w:rPr>
+          <w:rFonts w:ascii="Times New Roman" w:hAnsi="Times New Roman" w:cs="Times New Roman"/>
+          <w:sz w:val="26"/>
+          <w:szCs w:val="26"/>
+          <w:lang w:val="vi-VN"/>
+        </w:rPr>
+        <w:t>Cài đặt dữ liệu về đơn vị, giới hạn góc.</w:t>
+      </w:r>
+    </w:p>
+    <w:p>
+      <w:pPr>
+        <w:spacing w:line="360" w:lineRule="auto"/>
+        <w:jc w:val="both"/>
+        <w:rPr>
+          <w:rFonts w:ascii="Times New Roman" w:hAnsi="Times New Roman" w:cs="Times New Roman"/>
+          <w:sz w:val="26"/>
+          <w:szCs w:val="26"/>
+          <w:lang w:val="vi-VN"/>
+        </w:rPr>
+      </w:pPr>
+      <w:r>
+        <w:rPr>
+          <w:rFonts w:ascii="Times New Roman" w:hAnsi="Times New Roman" w:cs="Times New Roman"/>
+          <w:sz w:val="26"/>
+          <w:szCs w:val="26"/>
+          <w:lang w:val="vi-VN"/>
+        </w:rPr>
+        <w:t>Do robot hiện đang được đặt sát tường nên để tránh va chạm nhóm đã giới hạn góc cho động cơ. Để dễ điều khiển nhóm đã chọn sử dụng đơn vị là độ.</w:t>
+      </w:r>
+    </w:p>
+    <w:p>
+      <w:pPr>
+        <w:spacing w:line="360" w:lineRule="auto"/>
+        <w:jc w:val="center"/>
+        <w:rPr>
+          <w:rFonts w:ascii="Times New Roman" w:hAnsi="Times New Roman" w:cs="Times New Roman"/>
+          <w:sz w:val="26"/>
+          <w:szCs w:val="26"/>
+          <w:lang w:val="vi-VN"/>
+        </w:rPr>
+      </w:pPr>
+      <w:r>
+        <w:rPr>
+          <w:rFonts w:ascii="Times New Roman" w:hAnsi="Times New Roman" w:cs="Times New Roman"/>
+          <w:noProof/>
+          <w:sz w:val="26"/>
+          <w:szCs w:val="26"/>
+          <w:lang w:val="vi-VN"/>
+        </w:rPr>
+        <w:drawing>
+          <wp:inline distT="0" distB="0" distL="0" distR="0" wp14:anchorId="735E704D" wp14:editId="09073ED3">
+            <wp:extent cx="5285740" cy="810895"/>
+            <wp:effectExtent l="0" t="0" r="0" b="8255"/>
+            <wp:docPr id="1597526323" name="Picture 24"/>
+            <wp:cNvGraphicFramePr>
+              <a:graphicFrameLocks xmlns:a="http://schemas.openxmlformats.org/drawingml/2006/main" noChangeAspect="1"/>
+            </wp:cNvGraphicFramePr>
+            <a:graphic xmlns:a="http://schemas.openxmlformats.org/drawingml/2006/main">
+              <a:graphicData uri="http://schemas.openxmlformats.org/drawingml/2006/picture">
+                <pic:pic xmlns:pic="http://schemas.openxmlformats.org/drawingml/2006/picture">
+                  <pic:nvPicPr>
+                    <pic:cNvPr id="0" name="Picture 35"/>
+                    <pic:cNvPicPr>
+                      <a:picLocks noChangeAspect="1" noChangeArrowheads="1"/>
+                    </pic:cNvPicPr>
+                  </pic:nvPicPr>
+                  <pic:blipFill>
+                    <a:blip r:embed="rId12">
+                      <a:extLst>
+                        <a:ext uri="{28A0092B-C50C-407E-A947-70E740481C1C}">
+                          <a14:useLocalDpi xmlns:a14="http://schemas.microsoft.com/office/drawing/2010/main" val="0"/>
+                        </a:ext>
+                      </a:extLst>
+                    </a:blip>
+                    <a:srcRect/>
+                    <a:stretch>
+                      <a:fillRect/>
+                    </a:stretch>
+                  </pic:blipFill>
+                  <pic:spPr bwMode="auto">
+                    <a:xfrm>
+                      <a:off x="0" y="0"/>
+                      <a:ext cx="5285740" cy="810895"/>
+                    </a:xfrm>
+                    <a:prstGeom prst="rect">
+                      <a:avLst/>
+                    </a:prstGeom>
+                    <a:noFill/>
+                  </pic:spPr>
+                </pic:pic>
+              </a:graphicData>
+            </a:graphic>
+          </wp:inline>
+        </w:drawing>
+      </w:r>
+    </w:p>
+    <w:p>
+      <w:pPr>
+        <w:spacing w:line="360" w:lineRule="auto"/>
+        <w:jc w:val="center"/>
+        <w:rPr>
+          <w:rFonts w:ascii="Times New Roman" w:hAnsi="Times New Roman" w:cs="Times New Roman"/>
+          <w:sz w:val="26"/>
+          <w:szCs w:val="26"/>
+          <w:lang w:val="vi-VN"/>
+        </w:rPr>
+      </w:pPr>
+      <w:r>
+        <w:rPr>
+          <w:rFonts w:ascii="Times New Roman" w:hAnsi="Times New Roman" w:cs="Times New Roman"/>
+          <w:sz w:val="26"/>
+          <w:szCs w:val="26"/>
+          <w:lang w:val="vi-VN"/>
+        </w:rPr>
+        <w:t xml:space="preserve">Hình 5.11: </w:t>
+      </w:r>
+      <w:r>
+        <w:rPr>
+          <w:rFonts w:ascii="Times New Roman" w:hAnsi="Times New Roman" w:cs="Times New Roman"/>
+          <w:sz w:val="26"/>
+          <w:szCs w:val="26"/>
+          <w:lang w:val="vi-VN"/>
+        </w:rPr>
+        <w:t>Cài đặt dữ liệu về vị trí gốc cho servo với chế độ vị trí tuyệt đối</w:t>
+      </w:r>
+    </w:p>
+    <w:p>
+      <w:pPr>
+        <w:spacing w:line="360" w:lineRule="auto"/>
+        <w:jc w:val="both"/>
+        <w:rPr>
+          <w:rFonts w:ascii="Times New Roman" w:hAnsi="Times New Roman" w:cs="Times New Roman"/>
+          <w:sz w:val="26"/>
+          <w:szCs w:val="26"/>
+          <w:lang w:val="vi-VN"/>
+        </w:rPr>
+      </w:pPr>
+      <w:r>
+        <w:rPr>
+          <w:rFonts w:ascii="Times New Roman" w:hAnsi="Times New Roman" w:cs="Times New Roman"/>
+          <w:sz w:val="26"/>
+          <w:szCs w:val="26"/>
+          <w:lang w:val="vi-VN"/>
+        </w:rPr>
+        <w:t>Khi hoạt động ở chế độ vị trí tuyệt đối, góc động cơ có thể điều khiển quay được là từ 0 đến 359,99999 độ, do đó nhóm đặt giá trị gốc tại 180 độ để có thể điều khiển động cơ quay cả theo chiều thuận và chiều nghịch.</w:t>
+      </w:r>
+    </w:p>
+    <w:p>
+      <w:pPr>
+        <w:spacing w:line="360" w:lineRule="auto"/>
+        <w:jc w:val="center"/>
+        <w:rPr>
+          <w:rFonts w:ascii="Times New Roman" w:hAnsi="Times New Roman" w:cs="Times New Roman"/>
+          <w:sz w:val="26"/>
+          <w:szCs w:val="26"/>
+          <w:lang w:val="vi-VN"/>
+        </w:rPr>
+      </w:pPr>
+      <w:r>
+        <w:rPr>
+          <w:rFonts w:ascii="Times New Roman" w:hAnsi="Times New Roman" w:cs="Times New Roman"/>
+          <w:noProof/>
+          <w:sz w:val="26"/>
+          <w:szCs w:val="26"/>
+          <w:lang w:val="vi-VN"/>
+        </w:rPr>
+        <w:drawing>
+          <wp:inline distT="0" distB="0" distL="0" distR="0" wp14:anchorId="7601DA13" wp14:editId="4017F84C">
+            <wp:extent cx="2654707" cy="583122"/>
+            <wp:effectExtent l="0" t="0" r="0" b="7620"/>
+            <wp:docPr id="1388450141" name="Picture 25"/>
+            <wp:cNvGraphicFramePr>
+              <a:graphicFrameLocks xmlns:a="http://schemas.openxmlformats.org/drawingml/2006/main" noChangeAspect="1"/>
+            </wp:cNvGraphicFramePr>
+            <a:graphic xmlns:a="http://schemas.openxmlformats.org/drawingml/2006/main">
+              <a:graphicData uri="http://schemas.openxmlformats.org/drawingml/2006/picture">
+                <pic:pic xmlns:pic="http://schemas.openxmlformats.org/drawingml/2006/picture">
+                  <pic:nvPicPr>
+                    <pic:cNvPr id="0" name="Picture 36"/>
+                    <pic:cNvPicPr>
+                      <a:picLocks noChangeAspect="1" noChangeArrowheads="1"/>
+                    </pic:cNvPicPr>
+                  </pic:nvPicPr>
+                  <pic:blipFill>
+                    <a:blip r:embed="rId13">
+                      <a:extLst>
+                        <a:ext uri="{28A0092B-C50C-407E-A947-70E740481C1C}">
+                          <a14:useLocalDpi xmlns:a14="http://schemas.microsoft.com/office/drawing/2010/main" val="0"/>
+                        </a:ext>
+                      </a:extLst>
+                    </a:blip>
+                    <a:srcRect/>
+                    <a:stretch>
+                      <a:fillRect/>
+                    </a:stretch>
+                  </pic:blipFill>
+                  <pic:spPr bwMode="auto">
+                    <a:xfrm>
+                      <a:off x="0" y="0"/>
+                      <a:ext cx="2668911" cy="586242"/>
+                    </a:xfrm>
+                    <a:prstGeom prst="rect">
+                      <a:avLst/>
+                    </a:prstGeom>
+                    <a:noFill/>
+                  </pic:spPr>
+                </pic:pic>
+              </a:graphicData>
+            </a:graphic>
+          </wp:inline>
+        </w:drawing>
+      </w:r>
+    </w:p>
+    <w:p>
+      <w:pPr>
+        <w:spacing w:line="360" w:lineRule="auto"/>
+        <w:jc w:val="center"/>
+        <w:rPr>
+          <w:rFonts w:ascii="Times New Roman" w:hAnsi="Times New Roman" w:cs="Times New Roman"/>
+          <w:sz w:val="26"/>
+          <w:szCs w:val="26"/>
+          <w:lang w:val="vi-VN"/>
+        </w:rPr>
+      </w:pPr>
+      <w:r>
+        <w:rPr>
+          <w:rFonts w:ascii="Times New Roman" w:hAnsi="Times New Roman" w:cs="Times New Roman"/>
+          <w:noProof/>
+          <w:sz w:val="26"/>
+          <w:szCs w:val="26"/>
+          <w:lang w:val="vi-VN"/>
+        </w:rPr>
+        <w:drawing>
+          <wp:inline distT="0" distB="0" distL="0" distR="0" wp14:anchorId="729D5CF0" wp14:editId="1A036185">
+            <wp:extent cx="2773425" cy="1782106"/>
+            <wp:effectExtent l="0" t="0" r="8255" b="8890"/>
+            <wp:docPr id="155963421" name="Picture 26"/>
+            <wp:cNvGraphicFramePr>
+              <a:graphicFrameLocks xmlns:a="http://schemas.openxmlformats.org/drawingml/2006/main" noChangeAspect="1"/>
+            </wp:cNvGraphicFramePr>
+            <a:graphic xmlns:a="http://schemas.openxmlformats.org/drawingml/2006/main">
+              <a:graphicData uri="http://schemas.openxmlformats.org/drawingml/2006/picture">
+                <pic:pic xmlns:pic="http://schemas.openxmlformats.org/drawingml/2006/picture">
+                  <pic:nvPicPr>
+                    <pic:cNvPr id="0" name="Picture 37"/>
+                    <pic:cNvPicPr>
+                      <a:picLocks noChangeAspect="1" noChangeArrowheads="1"/>
+                    </pic:cNvPicPr>
+                  </pic:nvPicPr>
+                  <pic:blipFill>
+                    <a:blip r:embed="rId14">
+                      <a:extLst>
+                        <a:ext uri="{28A0092B-C50C-407E-A947-70E740481C1C}">
+                          <a14:useLocalDpi xmlns:a14="http://schemas.microsoft.com/office/drawing/2010/main" val="0"/>
+                        </a:ext>
+                      </a:extLst>
+                    </a:blip>
+                    <a:srcRect/>
+                    <a:stretch>
+                      <a:fillRect/>
+                    </a:stretch>
+                  </pic:blipFill>
+                  <pic:spPr bwMode="auto">
+                    <a:xfrm>
+                      <a:off x="0" y="0"/>
+                      <a:ext cx="2775282" cy="1783299"/>
+                    </a:xfrm>
+                    <a:prstGeom prst="rect">
+                      <a:avLst/>
+                    </a:prstGeom>
+                    <a:noFill/>
+                  </pic:spPr>
+                </pic:pic>
+              </a:graphicData>
+            </a:graphic>
+          </wp:inline>
+        </w:drawing>
+      </w:r>
+    </w:p>
+    <w:p>
+      <w:pPr>
+        <w:spacing w:line="360" w:lineRule="auto"/>
+        <w:jc w:val="center"/>
+        <w:rPr>
+          <w:rFonts w:ascii="Times New Roman" w:hAnsi="Times New Roman" w:cs="Times New Roman"/>
+          <w:sz w:val="26"/>
+          <w:szCs w:val="26"/>
+          <w:lang w:val="vi-VN"/>
+        </w:rPr>
+      </w:pPr>
+      <w:r>
+        <w:rPr>
+          <w:rFonts w:ascii="Times New Roman" w:hAnsi="Times New Roman" w:cs="Times New Roman"/>
+          <w:sz w:val="26"/>
+          <w:szCs w:val="26"/>
+          <w:lang w:val="vi-VN"/>
+        </w:rPr>
+        <w:t>Hình 5.12: Tốc độ giới hạn</w:t>
+      </w:r>
+    </w:p>
+    <w:p>
+      <w:pPr>
+        <w:spacing w:line="360" w:lineRule="auto"/>
+        <w:jc w:val="center"/>
+        <w:rPr>
+          <w:rFonts w:ascii="Times New Roman" w:hAnsi="Times New Roman" w:cs="Times New Roman"/>
+          <w:sz w:val="26"/>
+          <w:szCs w:val="26"/>
+          <w:lang w:val="vi-VN"/>
+        </w:rPr>
+      </w:pPr>
+      <w:r>
+        <w:rPr>
+          <w:rFonts w:ascii="Times New Roman" w:hAnsi="Times New Roman" w:cs="Times New Roman"/>
+          <w:noProof/>
+          <w:sz w:val="26"/>
+          <w:szCs w:val="26"/>
+          <w:lang w:val="vi-VN"/>
+        </w:rPr>
+        <w:drawing>
+          <wp:inline distT="0" distB="0" distL="0" distR="0" wp14:anchorId="0EC0E863" wp14:editId="199FD2DE">
+            <wp:extent cx="2969260" cy="1901825"/>
+            <wp:effectExtent l="0" t="0" r="2540" b="3175"/>
+            <wp:docPr id="1729653902" name="Picture 27"/>
+            <wp:cNvGraphicFramePr>
+              <a:graphicFrameLocks xmlns:a="http://schemas.openxmlformats.org/drawingml/2006/main" noChangeAspect="1"/>
+            </wp:cNvGraphicFramePr>
+            <a:graphic xmlns:a="http://schemas.openxmlformats.org/drawingml/2006/main">
+              <a:graphicData uri="http://schemas.openxmlformats.org/drawingml/2006/picture">
+                <pic:pic xmlns:pic="http://schemas.openxmlformats.org/drawingml/2006/picture">
+                  <pic:nvPicPr>
+                    <pic:cNvPr id="0" name="Picture 38"/>
+                    <pic:cNvPicPr>
+                      <a:picLocks noChangeAspect="1" noChangeArrowheads="1"/>
+                    </pic:cNvPicPr>
+                  </pic:nvPicPr>
+                  <pic:blipFill>
+                    <a:blip r:embed="rId15">
+                      <a:extLst>
+                        <a:ext uri="{28A0092B-C50C-407E-A947-70E740481C1C}">
+                          <a14:useLocalDpi xmlns:a14="http://schemas.microsoft.com/office/drawing/2010/main" val="0"/>
+                        </a:ext>
+                      </a:extLst>
+                    </a:blip>
+                    <a:srcRect/>
+                    <a:stretch>
+                      <a:fillRect/>
+                    </a:stretch>
+                  </pic:blipFill>
+                  <pic:spPr bwMode="auto">
+                    <a:xfrm>
+                      <a:off x="0" y="0"/>
+                      <a:ext cx="2969260" cy="1901825"/>
+                    </a:xfrm>
+                    <a:prstGeom prst="rect">
+                      <a:avLst/>
+                    </a:prstGeom>
+                    <a:noFill/>
+                  </pic:spPr>
+                </pic:pic>
+              </a:graphicData>
+            </a:graphic>
+          </wp:inline>
+        </w:drawing>
+      </w:r>
+    </w:p>
+    <w:p>
+      <w:pPr>
+        <w:spacing w:line="360" w:lineRule="auto"/>
+        <w:jc w:val="center"/>
+        <w:rPr>
+          <w:rFonts w:ascii="Times New Roman" w:hAnsi="Times New Roman" w:cs="Times New Roman"/>
+          <w:sz w:val="26"/>
+          <w:szCs w:val="26"/>
+          <w:lang w:val="vi-VN"/>
+        </w:rPr>
+      </w:pPr>
+      <w:r>
+        <w:rPr>
+          <w:rFonts w:ascii="Times New Roman" w:hAnsi="Times New Roman" w:cs="Times New Roman"/>
+          <w:sz w:val="26"/>
+          <w:szCs w:val="26"/>
+          <w:lang w:val="vi-VN"/>
+        </w:rPr>
+        <w:t>Hình 5.13: Thời gian tăng tốc</w:t>
+      </w:r>
+    </w:p>
+    <w:p>
+      <w:pPr>
+        <w:spacing w:line="360" w:lineRule="auto"/>
+        <w:jc w:val="center"/>
+        <w:rPr>
+          <w:rFonts w:ascii="Times New Roman" w:hAnsi="Times New Roman" w:cs="Times New Roman"/>
+          <w:sz w:val="26"/>
+          <w:szCs w:val="26"/>
+          <w:lang w:val="vi-VN"/>
+        </w:rPr>
+      </w:pPr>
+      <w:r>
+        <w:rPr>
+          <w:rFonts w:ascii="Times New Roman" w:hAnsi="Times New Roman" w:cs="Times New Roman"/>
+          <w:noProof/>
+          <w:sz w:val="26"/>
+          <w:szCs w:val="26"/>
+          <w:lang w:val="vi-VN"/>
+        </w:rPr>
+        <w:drawing>
+          <wp:inline distT="0" distB="0" distL="0" distR="0" wp14:anchorId="23694B44" wp14:editId="19794786">
+            <wp:extent cx="2944495" cy="1884045"/>
+            <wp:effectExtent l="0" t="0" r="8255" b="1905"/>
+            <wp:docPr id="299053281" name="Picture 28"/>
+            <wp:cNvGraphicFramePr>
+              <a:graphicFrameLocks xmlns:a="http://schemas.openxmlformats.org/drawingml/2006/main" noChangeAspect="1"/>
+            </wp:cNvGraphicFramePr>
+            <a:graphic xmlns:a="http://schemas.openxmlformats.org/drawingml/2006/main">
+              <a:graphicData uri="http://schemas.openxmlformats.org/drawingml/2006/picture">
+                <pic:pic xmlns:pic="http://schemas.openxmlformats.org/drawingml/2006/picture">
+                  <pic:nvPicPr>
+                    <pic:cNvPr id="0" name="Picture 39"/>
+                    <pic:cNvPicPr>
+                      <a:picLocks noChangeAspect="1" noChangeArrowheads="1"/>
+                    </pic:cNvPicPr>
+                  </pic:nvPicPr>
+                  <pic:blipFill>
+                    <a:blip r:embed="rId16">
+                      <a:extLst>
+                        <a:ext uri="{28A0092B-C50C-407E-A947-70E740481C1C}">
+                          <a14:useLocalDpi xmlns:a14="http://schemas.microsoft.com/office/drawing/2010/main" val="0"/>
+                        </a:ext>
+                      </a:extLst>
+                    </a:blip>
+                    <a:srcRect/>
+                    <a:stretch>
+                      <a:fillRect/>
+                    </a:stretch>
+                  </pic:blipFill>
+                  <pic:spPr bwMode="auto">
+                    <a:xfrm>
+                      <a:off x="0" y="0"/>
+                      <a:ext cx="2944495" cy="1884045"/>
+                    </a:xfrm>
+                    <a:prstGeom prst="rect">
+                      <a:avLst/>
+                    </a:prstGeom>
+                    <a:noFill/>
+                  </pic:spPr>
+                </pic:pic>
+              </a:graphicData>
+            </a:graphic>
+          </wp:inline>
+        </w:drawing>
+      </w:r>
+    </w:p>
+    <w:p>
+      <w:pPr>
+        <w:spacing w:line="360" w:lineRule="auto"/>
+        <w:jc w:val="center"/>
+        <w:rPr>
+          <w:rFonts w:ascii="Times New Roman" w:hAnsi="Times New Roman" w:cs="Times New Roman"/>
+          <w:sz w:val="26"/>
+          <w:szCs w:val="26"/>
+          <w:lang w:val="vi-VN"/>
+        </w:rPr>
+      </w:pPr>
+      <w:r>
+        <w:rPr>
+          <w:rFonts w:ascii="Times New Roman" w:hAnsi="Times New Roman" w:cs="Times New Roman"/>
+          <w:sz w:val="26"/>
+          <w:szCs w:val="26"/>
+          <w:lang w:val="vi-VN"/>
+        </w:rPr>
+        <w:t>Hình 5.14: Thời gian giảm tốc</w:t>
+      </w:r>
+    </w:p>
+    <w:p>
+      <w:pPr>
+        <w:pStyle w:val="DA50"/>
+      </w:pPr>
+      <w:bookmarkStart w:id="1" w:name="_Toc140531648"/>
+      <w:r>
+        <w:t>5.4. Một số hàm điều khiển động cơ</w:t>
+      </w:r>
+      <w:bookmarkEnd w:id="1"/>
+      <w:r>
         <w:t xml:space="preserve"> </w:t>
       </w:r>
-      <w:r>
-        <w:rPr>
-          <w:lang w:val="en-US"/>
-        </w:rPr>
-        <w:t>Viết chương trình điều khiển trên PLC</w:t>
+    </w:p>
+    <w:p>
+      <w:pPr>
+        <w:pStyle w:val="DA514"/>
+      </w:pPr>
+      <w:bookmarkStart w:id="2" w:name="_Toc140531649"/>
+      <w:r>
+        <w:t>5.4.1. Hàm điều khiển vị trí nội suy tuyến tính</w:t>
+      </w:r>
+      <w:bookmarkEnd w:id="2"/>
+    </w:p>
+    <w:p>
+      <w:pPr>
+        <w:spacing w:line="360" w:lineRule="auto"/>
+        <w:jc w:val="center"/>
+        <w:rPr>
+          <w:rFonts w:ascii="Times New Roman" w:hAnsi="Times New Roman" w:cs="Times New Roman"/>
+          <w:sz w:val="26"/>
+          <w:szCs w:val="26"/>
+          <w:lang w:val="vi-VN"/>
+        </w:rPr>
+      </w:pPr>
+      <w:r>
+        <w:rPr>
+          <w:rFonts w:ascii="Times New Roman" w:hAnsi="Times New Roman" w:cs="Times New Roman"/>
+          <w:noProof/>
+          <w:sz w:val="26"/>
+          <w:szCs w:val="26"/>
+          <w:lang w:val="vi-VN"/>
+        </w:rPr>
+        <w:drawing>
+          <wp:inline distT="0" distB="0" distL="0" distR="0" wp14:anchorId="5CB98EA9" wp14:editId="55A2BEF6">
+            <wp:extent cx="3610869" cy="2987910"/>
+            <wp:effectExtent l="0" t="0" r="8890" b="3175"/>
+            <wp:docPr id="507951387" name="Picture 29"/>
+            <wp:cNvGraphicFramePr>
+              <a:graphicFrameLocks xmlns:a="http://schemas.openxmlformats.org/drawingml/2006/main" noChangeAspect="1"/>
+            </wp:cNvGraphicFramePr>
+            <a:graphic xmlns:a="http://schemas.openxmlformats.org/drawingml/2006/main">
+              <a:graphicData uri="http://schemas.openxmlformats.org/drawingml/2006/picture">
+                <pic:pic xmlns:pic="http://schemas.openxmlformats.org/drawingml/2006/picture">
+                  <pic:nvPicPr>
+                    <pic:cNvPr id="0" name="Picture 40"/>
+                    <pic:cNvPicPr>
+                      <a:picLocks noChangeAspect="1" noChangeArrowheads="1"/>
+                    </pic:cNvPicPr>
+                  </pic:nvPicPr>
+                  <pic:blipFill>
+                    <a:blip r:embed="rId17">
+                      <a:extLst>
+                        <a:ext uri="{28A0092B-C50C-407E-A947-70E740481C1C}">
+                          <a14:useLocalDpi xmlns:a14="http://schemas.microsoft.com/office/drawing/2010/main" val="0"/>
+                        </a:ext>
+                      </a:extLst>
+                    </a:blip>
+                    <a:srcRect/>
+                    <a:stretch>
+                      <a:fillRect/>
+                    </a:stretch>
+                  </pic:blipFill>
+                  <pic:spPr bwMode="auto">
+                    <a:xfrm>
+                      <a:off x="0" y="0"/>
+                      <a:ext cx="3616096" cy="2992235"/>
+                    </a:xfrm>
+                    <a:prstGeom prst="rect">
+                      <a:avLst/>
+                    </a:prstGeom>
+                    <a:noFill/>
+                  </pic:spPr>
+                </pic:pic>
+              </a:graphicData>
+            </a:graphic>
+          </wp:inline>
+        </w:drawing>
+      </w:r>
+    </w:p>
+    <w:p>
+      <w:pPr>
+        <w:spacing w:line="360" w:lineRule="auto"/>
+        <w:jc w:val="center"/>
+        <w:rPr>
+          <w:rFonts w:ascii="Times New Roman" w:hAnsi="Times New Roman" w:cs="Times New Roman"/>
+          <w:sz w:val="26"/>
+          <w:szCs w:val="26"/>
+          <w:lang w:val="vi-VN"/>
+        </w:rPr>
+      </w:pPr>
+      <w:r>
+        <w:rPr>
+          <w:rFonts w:ascii="Times New Roman" w:hAnsi="Times New Roman" w:cs="Times New Roman"/>
+          <w:sz w:val="26"/>
+          <w:szCs w:val="26"/>
+          <w:lang w:val="vi-VN"/>
+        </w:rPr>
+        <w:t>Hình 5.15: Hàm nội suy tuyến tính</w:t>
+      </w:r>
+    </w:p>
+    <w:p>
+      <w:pPr>
+        <w:spacing w:line="360" w:lineRule="auto"/>
+        <w:jc w:val="both"/>
+        <w:rPr>
+          <w:rFonts w:ascii="Times New Roman" w:hAnsi="Times New Roman" w:cs="Times New Roman"/>
+          <w:sz w:val="26"/>
+          <w:szCs w:val="26"/>
+          <w:lang w:val="vi-VN"/>
+        </w:rPr>
+      </w:pPr>
+      <w:r>
+        <w:rPr>
+          <w:rFonts w:ascii="Times New Roman" w:hAnsi="Times New Roman" w:cs="Times New Roman"/>
+          <w:sz w:val="26"/>
+          <w:szCs w:val="26"/>
+          <w:lang w:val="vi-VN"/>
+        </w:rPr>
+        <w:t>Hàm này có thể điều khiển theo vị trí tuyệt đối hoặc tương đối. Do robot là hệ nối tiếp có hệ phương trình động học (*) nên nếu chỉ sử dụng hàm trên thì kết quả chuyển động của robot là chuyển động điểm – điểm.</w:t>
+      </w:r>
+    </w:p>
+    <w:p>
+      <w:pPr>
+        <w:pStyle w:val="DA514"/>
+      </w:pPr>
+      <w:bookmarkStart w:id="3" w:name="_Toc140531650"/>
+      <w:r>
+        <w:t xml:space="preserve">5.4.2. </w:t>
+      </w:r>
+      <w:r>
+        <w:t>Hàm điều khiển vị trí nội suy cung tròn có sẵn hỗ trợ 2 trục</w:t>
+      </w:r>
+      <w:bookmarkEnd w:id="3"/>
+    </w:p>
+    <w:p>
+      <w:pPr>
+        <w:spacing w:line="360" w:lineRule="auto"/>
+        <w:jc w:val="center"/>
+        <w:rPr>
+          <w:rFonts w:ascii="Times New Roman" w:hAnsi="Times New Roman" w:cs="Times New Roman"/>
+          <w:sz w:val="26"/>
+          <w:szCs w:val="26"/>
+          <w:lang w:val="vi-VN"/>
+        </w:rPr>
+      </w:pPr>
+      <w:r>
+        <w:rPr>
+          <w:rFonts w:ascii="Times New Roman" w:hAnsi="Times New Roman" w:cs="Times New Roman"/>
+          <w:noProof/>
+          <w:sz w:val="26"/>
+          <w:szCs w:val="26"/>
+          <w:lang w:val="vi-VN"/>
+        </w:rPr>
+        <w:drawing>
+          <wp:inline distT="0" distB="0" distL="0" distR="0" wp14:anchorId="5F84CDD7" wp14:editId="04D98F38">
+            <wp:extent cx="4828540" cy="2030095"/>
+            <wp:effectExtent l="0" t="0" r="0" b="8255"/>
+            <wp:docPr id="269496823" name="Picture 30"/>
+            <wp:cNvGraphicFramePr>
+              <a:graphicFrameLocks xmlns:a="http://schemas.openxmlformats.org/drawingml/2006/main" noChangeAspect="1"/>
+            </wp:cNvGraphicFramePr>
+            <a:graphic xmlns:a="http://schemas.openxmlformats.org/drawingml/2006/main">
+              <a:graphicData uri="http://schemas.openxmlformats.org/drawingml/2006/picture">
+                <pic:pic xmlns:pic="http://schemas.openxmlformats.org/drawingml/2006/picture">
+                  <pic:nvPicPr>
+                    <pic:cNvPr id="0" name="Picture 41"/>
+                    <pic:cNvPicPr>
+                      <a:picLocks noChangeAspect="1" noChangeArrowheads="1"/>
+                    </pic:cNvPicPr>
+                  </pic:nvPicPr>
+                  <pic:blipFill>
+                    <a:blip r:embed="rId18">
+                      <a:extLst>
+                        <a:ext uri="{28A0092B-C50C-407E-A947-70E740481C1C}">
+                          <a14:useLocalDpi xmlns:a14="http://schemas.microsoft.com/office/drawing/2010/main" val="0"/>
+                        </a:ext>
+                      </a:extLst>
+                    </a:blip>
+                    <a:srcRect/>
+                    <a:stretch>
+                      <a:fillRect/>
+                    </a:stretch>
+                  </pic:blipFill>
+                  <pic:spPr bwMode="auto">
+                    <a:xfrm>
+                      <a:off x="0" y="0"/>
+                      <a:ext cx="4828540" cy="2030095"/>
+                    </a:xfrm>
+                    <a:prstGeom prst="rect">
+                      <a:avLst/>
+                    </a:prstGeom>
+                    <a:noFill/>
+                  </pic:spPr>
+                </pic:pic>
+              </a:graphicData>
+            </a:graphic>
+          </wp:inline>
+        </w:drawing>
+      </w:r>
+    </w:p>
+    <w:p>
+      <w:pPr>
+        <w:spacing w:line="360" w:lineRule="auto"/>
+        <w:jc w:val="center"/>
+        <w:rPr>
+          <w:rFonts w:ascii="Times New Roman" w:hAnsi="Times New Roman" w:cs="Times New Roman"/>
+          <w:sz w:val="26"/>
+          <w:szCs w:val="26"/>
+          <w:lang w:val="vi-VN"/>
+        </w:rPr>
+      </w:pPr>
+      <w:r>
+        <w:rPr>
+          <w:rFonts w:ascii="Times New Roman" w:hAnsi="Times New Roman" w:cs="Times New Roman"/>
+          <w:sz w:val="26"/>
+          <w:szCs w:val="26"/>
+          <w:lang w:val="vi-VN"/>
+        </w:rPr>
+        <w:t>Hình 5.16: Hàm điều khiển vị trí cung tròn</w:t>
+      </w:r>
+    </w:p>
+    <w:p>
+      <w:pPr>
+        <w:spacing w:line="360" w:lineRule="auto"/>
+        <w:jc w:val="both"/>
+        <w:rPr>
+          <w:rFonts w:ascii="Times New Roman" w:hAnsi="Times New Roman" w:cs="Times New Roman"/>
+          <w:sz w:val="26"/>
+          <w:szCs w:val="26"/>
+          <w:lang w:val="vi-VN"/>
+        </w:rPr>
+      </w:pPr>
+      <w:r>
+        <w:rPr>
+          <w:rFonts w:ascii="Times New Roman" w:hAnsi="Times New Roman" w:cs="Times New Roman"/>
+          <w:sz w:val="26"/>
+          <w:szCs w:val="26"/>
+          <w:lang w:val="vi-VN"/>
+        </w:rPr>
+        <w:t xml:space="preserve">Hàm này phù hợp sử dụng đối với robot có hệ phương trình động học (*)  </w:t>
+      </w:r>
+    </w:p>
+    <w:p>
+      <w:pPr>
+        <w:pStyle w:val="DA514"/>
+      </w:pPr>
+      <w:bookmarkStart w:id="4" w:name="_Toc140531651"/>
+      <w:r>
+        <w:t xml:space="preserve">5.4.3. </w:t>
+      </w:r>
+      <w:r>
+        <w:t>Hàm constant-speed</w:t>
+      </w:r>
+      <w:bookmarkEnd w:id="4"/>
+    </w:p>
+    <w:p>
+      <w:pPr>
+        <w:spacing w:line="360" w:lineRule="auto"/>
+        <w:jc w:val="center"/>
+        <w:rPr>
+          <w:rFonts w:ascii="Times New Roman" w:hAnsi="Times New Roman" w:cs="Times New Roman"/>
+          <w:sz w:val="26"/>
+          <w:szCs w:val="26"/>
+          <w:lang w:val="vi-VN"/>
+        </w:rPr>
+      </w:pPr>
+      <w:r>
+        <w:rPr>
+          <w:rFonts w:ascii="Times New Roman" w:hAnsi="Times New Roman" w:cs="Times New Roman"/>
+          <w:noProof/>
+          <w:sz w:val="26"/>
+          <w:szCs w:val="26"/>
+          <w:lang w:val="vi-VN"/>
+        </w:rPr>
+        <w:drawing>
+          <wp:inline distT="0" distB="0" distL="0" distR="0" wp14:anchorId="29581037" wp14:editId="3272E2A7">
+            <wp:extent cx="3968750" cy="1926590"/>
+            <wp:effectExtent l="0" t="0" r="0" b="0"/>
+            <wp:docPr id="2133749986" name="Picture 31"/>
+            <wp:cNvGraphicFramePr>
+              <a:graphicFrameLocks xmlns:a="http://schemas.openxmlformats.org/drawingml/2006/main" noChangeAspect="1"/>
+            </wp:cNvGraphicFramePr>
+            <a:graphic xmlns:a="http://schemas.openxmlformats.org/drawingml/2006/main">
+              <a:graphicData uri="http://schemas.openxmlformats.org/drawingml/2006/picture">
+                <pic:pic xmlns:pic="http://schemas.openxmlformats.org/drawingml/2006/picture">
+                  <pic:nvPicPr>
+                    <pic:cNvPr id="0" name="Picture 42"/>
+                    <pic:cNvPicPr>
+                      <a:picLocks noChangeAspect="1" noChangeArrowheads="1"/>
+                    </pic:cNvPicPr>
+                  </pic:nvPicPr>
+                  <pic:blipFill>
+                    <a:blip r:embed="rId19">
+                      <a:extLst>
+                        <a:ext uri="{28A0092B-C50C-407E-A947-70E740481C1C}">
+                          <a14:useLocalDpi xmlns:a14="http://schemas.microsoft.com/office/drawing/2010/main" val="0"/>
+                        </a:ext>
+                      </a:extLst>
+                    </a:blip>
+                    <a:srcRect/>
+                    <a:stretch>
+                      <a:fillRect/>
+                    </a:stretch>
+                  </pic:blipFill>
+                  <pic:spPr bwMode="auto">
+                    <a:xfrm>
+                      <a:off x="0" y="0"/>
+                      <a:ext cx="3968750" cy="1926590"/>
+                    </a:xfrm>
+                    <a:prstGeom prst="rect">
+                      <a:avLst/>
+                    </a:prstGeom>
+                    <a:noFill/>
+                  </pic:spPr>
+                </pic:pic>
+              </a:graphicData>
+            </a:graphic>
+          </wp:inline>
+        </w:drawing>
+      </w:r>
+    </w:p>
+    <w:p>
+      <w:pPr>
+        <w:spacing w:line="360" w:lineRule="auto"/>
+        <w:jc w:val="center"/>
+        <w:rPr>
+          <w:rFonts w:ascii="Times New Roman" w:hAnsi="Times New Roman" w:cs="Times New Roman"/>
+          <w:sz w:val="26"/>
+          <w:szCs w:val="26"/>
+          <w:lang w:val="vi-VN"/>
+        </w:rPr>
+      </w:pPr>
+      <w:r>
+        <w:rPr>
+          <w:rFonts w:ascii="Times New Roman" w:hAnsi="Times New Roman" w:cs="Times New Roman"/>
+          <w:sz w:val="26"/>
+          <w:szCs w:val="26"/>
+          <w:lang w:val="vi-VN"/>
+        </w:rPr>
+        <w:t xml:space="preserve">Hình </w:t>
+      </w:r>
+      <w:r>
+        <w:rPr>
+          <w:rFonts w:ascii="Times New Roman" w:hAnsi="Times New Roman" w:cs="Times New Roman"/>
+          <w:sz w:val="26"/>
+          <w:szCs w:val="26"/>
+          <w:lang w:val="vi-VN"/>
+        </w:rPr>
+        <w:t>5.17</w:t>
+      </w:r>
+      <w:r>
+        <w:rPr>
+          <w:rFonts w:ascii="Times New Roman" w:hAnsi="Times New Roman" w:cs="Times New Roman"/>
+          <w:sz w:val="26"/>
+          <w:szCs w:val="26"/>
+          <w:lang w:val="vi-VN"/>
+        </w:rPr>
+        <w:t>: Hàm constant speed</w:t>
+      </w:r>
+    </w:p>
+    <w:p>
+      <w:pPr>
+        <w:spacing w:line="360" w:lineRule="auto"/>
+        <w:jc w:val="both"/>
+        <w:rPr>
+          <w:rFonts w:ascii="Times New Roman" w:hAnsi="Times New Roman" w:cs="Times New Roman"/>
+          <w:sz w:val="26"/>
+          <w:szCs w:val="26"/>
+          <w:lang w:val="vi-VN"/>
+        </w:rPr>
+      </w:pPr>
+      <w:r>
+        <w:rPr>
+          <w:rFonts w:ascii="Times New Roman" w:hAnsi="Times New Roman" w:cs="Times New Roman"/>
+          <w:sz w:val="26"/>
+          <w:szCs w:val="26"/>
+          <w:lang w:val="vi-VN"/>
+        </w:rPr>
+        <w:t>Hàm này có thể điều khiển theo vị trí tuyệt đối hoặc tương đối. Khi bắt đầu động cơ sẽ được khởi tạo một vận tốc và quay đến giá trị góc được cài đặt. Nếu sau đó vẫn còn mục tiêu kế tiếp thì động cơ sẽ tiếp tục quay đến giá trị góc kế tiếp. Nếu không còn mục tiêu thì động cơ sẽ dừng. Nếu gọi từng hàm điều khiển vị trí ở trên thì động cơ sẽ quay đến góc cài đặt rồi dừng lại. Sau đó ta gọi hàm một lần nữa thì động cơ mới quay tiếp. Hàm constant-speed này có ưu điểm là động cơ sẽ quay liên tục và lần lượt đạt đến các giá trị góc được cài đặt với vận tốc có thể thay đổi.</w:t>
+      </w:r>
+    </w:p>
+    <w:p>
+      <w:pPr>
+        <w:pStyle w:val="DA50"/>
+      </w:pPr>
+      <w:bookmarkStart w:id="5" w:name="_Toc140531652"/>
+      <w:r>
+        <w:t xml:space="preserve">5.5. </w:t>
+      </w:r>
+      <w:r>
+        <w:t>Phương pháp điều khiển theo đường thẳng</w:t>
+      </w:r>
+      <w:bookmarkEnd w:id="5"/>
+    </w:p>
+    <w:p>
+      <w:pPr>
+        <w:spacing w:line="360" w:lineRule="auto"/>
+        <w:jc w:val="both"/>
+        <w:rPr>
+          <w:rFonts w:ascii="Times New Roman" w:hAnsi="Times New Roman" w:cs="Times New Roman"/>
+          <w:sz w:val="26"/>
+          <w:szCs w:val="26"/>
+          <w:lang w:val="vi-VN"/>
+        </w:rPr>
+      </w:pPr>
+      <w:r>
+        <w:rPr>
+          <w:rFonts w:ascii="Times New Roman" w:hAnsi="Times New Roman" w:cs="Times New Roman"/>
+          <w:sz w:val="26"/>
+          <w:szCs w:val="26"/>
+          <w:lang w:val="vi-VN"/>
+        </w:rPr>
+        <w:t xml:space="preserve">Từ dữ liệu đầu vào là 2 đầu của đoạn thẳng ta có thể xác định được phương trình và từ đó tìm ra đồ thị vị trí và vận tốc của 5 trục khi thực hiện quỹ đạo. Để có thể thực hiện chuyển động của robot bám theo đường thẳng mong muốn ta cần phải điều khiển vận tốc và vị trí của 5 trục theo đồ thị đã tính toán </w:t>
+      </w:r>
+      <w:r>
+        <w:rPr>
+          <w:rFonts w:ascii="Times New Roman" w:hAnsi="Times New Roman" w:cs="Times New Roman"/>
+          <w:sz w:val="26"/>
+          <w:szCs w:val="26"/>
+          <w:lang w:val="vi-VN"/>
+        </w:rPr>
+        <w:t>dựa</w:t>
+      </w:r>
+      <w:r>
+        <w:rPr>
+          <w:rFonts w:ascii="Times New Roman" w:hAnsi="Times New Roman" w:cs="Times New Roman"/>
+          <w:sz w:val="26"/>
+          <w:szCs w:val="26"/>
+          <w:lang w:val="vi-VN"/>
+        </w:rPr>
+        <w:t xml:space="preserve"> trên quỹ đạo cần di chuyển. Để dễ điều khiển ta </w:t>
+      </w:r>
+      <w:r>
+        <w:rPr>
+          <w:rFonts w:ascii="Times New Roman" w:hAnsi="Times New Roman" w:cs="Times New Roman"/>
+          <w:sz w:val="26"/>
+          <w:szCs w:val="26"/>
+          <w:lang w:val="vi-VN"/>
+        </w:rPr>
+        <w:t>x</w:t>
+      </w:r>
+      <w:r>
+        <w:rPr>
+          <w:rFonts w:ascii="Times New Roman" w:hAnsi="Times New Roman" w:cs="Times New Roman"/>
+          <w:sz w:val="26"/>
+          <w:szCs w:val="26"/>
+          <w:lang w:val="vi-VN"/>
+        </w:rPr>
+        <w:t>ấp xỉ đồ thị vận tốc thành các đoạn thẳng nối tiếp nhau và trên mỗi đoạn thẳng thì ta điều khiển động cơ với vận tốc không đổi (chuyển động điểm – điểm). Ta sẽ tạo ra một bộ dữ liệu bao gồm vị trí và vận tốc của 5 trục và lưu vào bộ nhớ của PLC. Khi hàm constant-speed được gọi, PLC sẽ tải bộ dữ liệu đã lưu vào vùng nhớ thực thi và điều khiển vị trí và vận tốc của các trục. Từ đó robot sẽ thực hiện nhiều chuyển động điểm – điểm nối tiếp nhau mà trong mỗi chuyển động điểm điểm thì vận tốc là không đổi để xấp xỉ đường thẳng.</w:t>
+      </w:r>
+    </w:p>
+    <w:p>
+      <w:pPr>
+        <w:pStyle w:val="DA50"/>
+      </w:pPr>
+      <w:bookmarkStart w:id="6" w:name="_Toc140531653"/>
+      <w:r>
+        <w:t>5.6. Phương pháp điều khiển theo cung tròn</w:t>
+      </w:r>
+      <w:bookmarkEnd w:id="6"/>
+    </w:p>
+    <w:p>
+      <w:pPr>
+        <w:spacing w:line="360" w:lineRule="auto"/>
+        <w:jc w:val="both"/>
+        <w:rPr>
+          <w:rFonts w:ascii="Times New Roman" w:hAnsi="Times New Roman" w:cs="Times New Roman"/>
+          <w:sz w:val="26"/>
+          <w:szCs w:val="26"/>
+          <w:lang w:val="vi-VN"/>
+        </w:rPr>
+      </w:pPr>
+      <w:r>
+        <w:rPr>
+          <w:rFonts w:ascii="Times New Roman" w:hAnsi="Times New Roman" w:cs="Times New Roman"/>
+          <w:sz w:val="26"/>
+          <w:szCs w:val="26"/>
+          <w:lang w:val="vi-VN"/>
+        </w:rPr>
+        <w:t xml:space="preserve">Thuật toán điều khiển theo cung tròn gần giống với điều khiển theo đường thẳng. Sự khác biệt nằm ở phần tính toán vị trí và vận tốc. Với cung tròn, điều </w:t>
+      </w:r>
+      <w:r>
+        <w:rPr>
+          <w:rFonts w:ascii="Times New Roman" w:hAnsi="Times New Roman" w:cs="Times New Roman"/>
+          <w:sz w:val="26"/>
+          <w:szCs w:val="26"/>
+          <w:lang w:val="vi-VN"/>
+        </w:rPr>
+        <w:t>k</w:t>
+      </w:r>
+      <w:r>
+        <w:rPr>
+          <w:rFonts w:ascii="Times New Roman" w:hAnsi="Times New Roman" w:cs="Times New Roman"/>
+          <w:sz w:val="26"/>
+          <w:szCs w:val="26"/>
+          <w:lang w:val="vi-VN"/>
+        </w:rPr>
+        <w:t>iện đầu vào là ba điểm nằm trên cung tròn, từ đó ta tính ra được đồ thị vị trí và vận tốc khi robot di chuyển từ điểm đầu tới điểm cuối cung tròn.</w:t>
       </w:r>
     </w:p>
     <w:p>
@@ -247,7 +2149,7 @@
                     <pic:cNvPicPr/>
                   </pic:nvPicPr>
                   <pic:blipFill>
-                    <a:blip r:embed="rId8"/>
+                    <a:blip r:embed="rId20"/>
                     <a:stretch>
                       <a:fillRect/>
                     </a:stretch>
@@ -296,7 +2198,7 @@
                     <pic:cNvPicPr/>
                   </pic:nvPicPr>
                   <pic:blipFill>
-                    <a:blip r:embed="rId9"/>
+                    <a:blip r:embed="rId21"/>
                     <a:stretch>
                       <a:fillRect/>
                     </a:stretch>
@@ -366,7 +2268,7 @@
                     <pic:cNvPicPr/>
                   </pic:nvPicPr>
                   <pic:blipFill>
-                    <a:blip r:embed="rId10"/>
+                    <a:blip r:embed="rId22"/>
                     <a:stretch>
                       <a:fillRect/>
                     </a:stretch>
@@ -415,7 +2317,7 @@
                     <pic:cNvPicPr/>
                   </pic:nvPicPr>
                   <pic:blipFill>
-                    <a:blip r:embed="rId11"/>
+                    <a:blip r:embed="rId23"/>
                     <a:stretch>
                       <a:fillRect/>
                     </a:stretch>
@@ -484,7 +2386,6 @@
         <w:rPr>
           <w:noProof/>
         </w:rPr>
-        <w:lastRenderedPageBreak/>
         <w:drawing>
           <wp:inline distT="0" distB="0" distL="0" distR="0" wp14:anchorId="2439EAB2" wp14:editId="0D595F99">
             <wp:extent cx="3493410" cy="2438400"/>
@@ -501,7 +2402,7 @@
                     <pic:cNvPicPr/>
                   </pic:nvPicPr>
                   <pic:blipFill>
-                    <a:blip r:embed="rId12"/>
+                    <a:blip r:embed="rId24"/>
                     <a:stretch>
                       <a:fillRect/>
                     </a:stretch>
@@ -550,7 +2451,7 @@
                     <pic:cNvPicPr/>
                   </pic:nvPicPr>
                   <pic:blipFill>
-                    <a:blip r:embed="rId13"/>
+                    <a:blip r:embed="rId25"/>
                     <a:stretch>
                       <a:fillRect/>
                     </a:stretch>
@@ -632,7 +2533,7 @@
                     <pic:cNvPicPr/>
                   </pic:nvPicPr>
                   <pic:blipFill>
-                    <a:blip r:embed="rId14"/>
+                    <a:blip r:embed="rId26"/>
                     <a:stretch>
                       <a:fillRect/>
                     </a:stretch>
@@ -681,7 +2582,7 @@
                     <pic:cNvPicPr/>
                   </pic:nvPicPr>
                   <pic:blipFill>
-                    <a:blip r:embed="rId15"/>
+                    <a:blip r:embed="rId27"/>
                     <a:stretch>
                       <a:fillRect/>
                     </a:stretch>
@@ -715,7 +2616,7 @@
       </w:pPr>
     </w:p>
     <w:sectPr>
-      <w:footerReference w:type="default" r:id="rId16"/>
+      <w:footerReference w:type="default" r:id="rId28"/>
       <w:pgSz w:w="11906" w:h="16838" w:code="9"/>
       <w:pgMar w:top="1134" w:right="851" w:bottom="1134" w:left="1418" w:header="720" w:footer="720" w:gutter="0"/>
       <w:pgNumType w:start="1"/>

</xml_diff>

<commit_message>
update: Create branch thach-chuong_5_6
</commit_message>
<xml_diff>
--- a/docs/report/hieu/chuong_5_hieu.docx
+++ b/docs/report/hieu/chuong_5_hieu.docx
@@ -54,121 +54,836 @@
         </w:rPr>
         <w:t xml:space="preserve">5.2 </w:t>
       </w:r>
+      <w:proofErr w:type="spellStart"/>
       <w:r>
         <w:rPr>
           <w:lang w:val="en-US"/>
         </w:rPr>
-        <w:t>Thiết kế giải thuật điều khiển khiển</w:t>
-      </w:r>
+        <w:t>Thiết</w:t>
+      </w:r>
+      <w:proofErr w:type="spellEnd"/>
+      <w:r>
+        <w:rPr>
+          <w:lang w:val="en-US"/>
+        </w:rPr>
+        <w:t xml:space="preserve"> </w:t>
+      </w:r>
+      <w:proofErr w:type="spellStart"/>
+      <w:r>
+        <w:rPr>
+          <w:lang w:val="en-US"/>
+        </w:rPr>
+        <w:t>kế</w:t>
+      </w:r>
+      <w:proofErr w:type="spellEnd"/>
+      <w:r>
+        <w:rPr>
+          <w:lang w:val="en-US"/>
+        </w:rPr>
+        <w:t xml:space="preserve"> </w:t>
+      </w:r>
+      <w:proofErr w:type="spellStart"/>
+      <w:r>
+        <w:rPr>
+          <w:lang w:val="en-US"/>
+        </w:rPr>
+        <w:t>giải</w:t>
+      </w:r>
+      <w:proofErr w:type="spellEnd"/>
+      <w:r>
+        <w:rPr>
+          <w:lang w:val="en-US"/>
+        </w:rPr>
+        <w:t xml:space="preserve"> </w:t>
+      </w:r>
+      <w:proofErr w:type="spellStart"/>
+      <w:r>
+        <w:rPr>
+          <w:lang w:val="en-US"/>
+        </w:rPr>
+        <w:t>thuật</w:t>
+      </w:r>
+      <w:proofErr w:type="spellEnd"/>
+      <w:r>
+        <w:rPr>
+          <w:lang w:val="en-US"/>
+        </w:rPr>
+        <w:t xml:space="preserve"> </w:t>
+      </w:r>
+      <w:proofErr w:type="spellStart"/>
+      <w:r>
+        <w:rPr>
+          <w:lang w:val="en-US"/>
+        </w:rPr>
+        <w:t>điều</w:t>
+      </w:r>
+      <w:proofErr w:type="spellEnd"/>
+      <w:r>
+        <w:rPr>
+          <w:lang w:val="en-US"/>
+        </w:rPr>
+        <w:t xml:space="preserve"> </w:t>
+      </w:r>
+      <w:proofErr w:type="spellStart"/>
+      <w:r>
+        <w:rPr>
+          <w:lang w:val="en-US"/>
+        </w:rPr>
+        <w:t>khiển</w:t>
+      </w:r>
+      <w:proofErr w:type="spellEnd"/>
+      <w:r>
+        <w:rPr>
+          <w:lang w:val="en-US"/>
+        </w:rPr>
+        <w:t xml:space="preserve"> </w:t>
+      </w:r>
+      <w:proofErr w:type="spellStart"/>
+      <w:r>
+        <w:rPr>
+          <w:lang w:val="en-US"/>
+        </w:rPr>
+        <w:t>khiển</w:t>
+      </w:r>
+      <w:proofErr w:type="spellEnd"/>
     </w:p>
     <w:p>
       <w:pPr>
+        <w:jc w:val="both"/>
+        <w:rPr>
+          <w:rFonts w:ascii="Times New Roman" w:hAnsi="Times New Roman" w:cs="Times New Roman"/>
+          <w:sz w:val="26"/>
+          <w:szCs w:val="26"/>
+        </w:rPr>
+      </w:pPr>
+      <w:proofErr w:type="spellStart"/>
+      <w:r>
+        <w:rPr>
+          <w:rFonts w:ascii="Times New Roman" w:hAnsi="Times New Roman" w:cs="Times New Roman"/>
+          <w:sz w:val="26"/>
+          <w:szCs w:val="26"/>
+        </w:rPr>
+        <w:t>Cách</w:t>
+      </w:r>
+      <w:proofErr w:type="spellEnd"/>
+      <w:r>
+        <w:rPr>
+          <w:rFonts w:ascii="Times New Roman" w:hAnsi="Times New Roman" w:cs="Times New Roman"/>
+          <w:sz w:val="26"/>
+          <w:szCs w:val="26"/>
+        </w:rPr>
+        <w:t xml:space="preserve"> </w:t>
+      </w:r>
+      <w:proofErr w:type="spellStart"/>
+      <w:r>
+        <w:rPr>
+          <w:rFonts w:ascii="Times New Roman" w:hAnsi="Times New Roman" w:cs="Times New Roman"/>
+          <w:sz w:val="26"/>
+          <w:szCs w:val="26"/>
+        </w:rPr>
+        <w:t>tương</w:t>
+      </w:r>
+      <w:proofErr w:type="spellEnd"/>
+      <w:r>
+        <w:rPr>
+          <w:rFonts w:ascii="Times New Roman" w:hAnsi="Times New Roman" w:cs="Times New Roman"/>
+          <w:sz w:val="26"/>
+          <w:szCs w:val="26"/>
+        </w:rPr>
+        <w:t xml:space="preserve"> </w:t>
+      </w:r>
+      <w:proofErr w:type="spellStart"/>
+      <w:r>
+        <w:rPr>
+          <w:rFonts w:ascii="Times New Roman" w:hAnsi="Times New Roman" w:cs="Times New Roman"/>
+          <w:sz w:val="26"/>
+          <w:szCs w:val="26"/>
+        </w:rPr>
+        <w:t>tác</w:t>
+      </w:r>
+      <w:proofErr w:type="spellEnd"/>
+      <w:r>
+        <w:rPr>
+          <w:rFonts w:ascii="Times New Roman" w:hAnsi="Times New Roman" w:cs="Times New Roman"/>
+          <w:sz w:val="26"/>
+          <w:szCs w:val="26"/>
+        </w:rPr>
+        <w:t xml:space="preserve"> </w:t>
+      </w:r>
+      <w:proofErr w:type="spellStart"/>
+      <w:r>
+        <w:rPr>
+          <w:rFonts w:ascii="Times New Roman" w:hAnsi="Times New Roman" w:cs="Times New Roman"/>
+          <w:sz w:val="26"/>
+          <w:szCs w:val="26"/>
+        </w:rPr>
+        <w:t>chung</w:t>
+      </w:r>
+      <w:proofErr w:type="spellEnd"/>
+      <w:r>
+        <w:rPr>
+          <w:rFonts w:ascii="Times New Roman" w:hAnsi="Times New Roman" w:cs="Times New Roman"/>
+          <w:sz w:val="26"/>
+          <w:szCs w:val="26"/>
+        </w:rPr>
+        <w:t xml:space="preserve"> </w:t>
+      </w:r>
+      <w:proofErr w:type="spellStart"/>
+      <w:r>
+        <w:rPr>
+          <w:rFonts w:ascii="Times New Roman" w:hAnsi="Times New Roman" w:cs="Times New Roman"/>
+          <w:sz w:val="26"/>
+          <w:szCs w:val="26"/>
+        </w:rPr>
+        <w:t>giữa</w:t>
+      </w:r>
+      <w:proofErr w:type="spellEnd"/>
+      <w:r>
+        <w:rPr>
+          <w:rFonts w:ascii="Times New Roman" w:hAnsi="Times New Roman" w:cs="Times New Roman"/>
+          <w:sz w:val="26"/>
+          <w:szCs w:val="26"/>
+        </w:rPr>
+        <w:t xml:space="preserve"> </w:t>
+      </w:r>
+      <w:proofErr w:type="spellStart"/>
+      <w:r>
+        <w:rPr>
+          <w:rFonts w:ascii="Times New Roman" w:hAnsi="Times New Roman" w:cs="Times New Roman"/>
+          <w:sz w:val="26"/>
+          <w:szCs w:val="26"/>
+        </w:rPr>
+        <w:t>chương</w:t>
+      </w:r>
+      <w:proofErr w:type="spellEnd"/>
+      <w:r>
+        <w:rPr>
+          <w:rFonts w:ascii="Times New Roman" w:hAnsi="Times New Roman" w:cs="Times New Roman"/>
+          <w:sz w:val="26"/>
+          <w:szCs w:val="26"/>
+        </w:rPr>
+        <w:t xml:space="preserve"> </w:t>
+      </w:r>
+      <w:proofErr w:type="spellStart"/>
+      <w:r>
+        <w:rPr>
+          <w:rFonts w:ascii="Times New Roman" w:hAnsi="Times New Roman" w:cs="Times New Roman"/>
+          <w:sz w:val="26"/>
+          <w:szCs w:val="26"/>
+        </w:rPr>
+        <w:t>trình</w:t>
+      </w:r>
+      <w:proofErr w:type="spellEnd"/>
+      <w:r>
+        <w:rPr>
+          <w:rFonts w:ascii="Times New Roman" w:hAnsi="Times New Roman" w:cs="Times New Roman"/>
+          <w:sz w:val="26"/>
+          <w:szCs w:val="26"/>
+        </w:rPr>
+        <w:t xml:space="preserve"> </w:t>
+      </w:r>
+      <w:proofErr w:type="spellStart"/>
+      <w:r>
+        <w:rPr>
+          <w:rFonts w:ascii="Times New Roman" w:hAnsi="Times New Roman" w:cs="Times New Roman"/>
+          <w:sz w:val="26"/>
+          <w:szCs w:val="26"/>
+        </w:rPr>
+        <w:t>trên</w:t>
+      </w:r>
+      <w:proofErr w:type="spellEnd"/>
+      <w:r>
+        <w:rPr>
+          <w:rFonts w:ascii="Times New Roman" w:hAnsi="Times New Roman" w:cs="Times New Roman"/>
+          <w:sz w:val="26"/>
+          <w:szCs w:val="26"/>
+        </w:rPr>
+        <w:t xml:space="preserve"> GX-Work </w:t>
+      </w:r>
+      <w:proofErr w:type="spellStart"/>
+      <w:r>
+        <w:rPr>
+          <w:rFonts w:ascii="Times New Roman" w:hAnsi="Times New Roman" w:cs="Times New Roman"/>
+          <w:sz w:val="26"/>
+          <w:szCs w:val="26"/>
+        </w:rPr>
+        <w:t>và</w:t>
+      </w:r>
+      <w:proofErr w:type="spellEnd"/>
+      <w:r>
+        <w:rPr>
+          <w:rFonts w:ascii="Times New Roman" w:hAnsi="Times New Roman" w:cs="Times New Roman"/>
+          <w:sz w:val="26"/>
+          <w:szCs w:val="26"/>
+        </w:rPr>
+        <w:t xml:space="preserve"> MT Developer</w:t>
+      </w:r>
+    </w:p>
+    <w:p>
+      <w:pPr>
+        <w:jc w:val="both"/>
+        <w:rPr>
+          <w:rFonts w:ascii="Times New Roman" w:hAnsi="Times New Roman" w:cs="Times New Roman"/>
+          <w:sz w:val="26"/>
+          <w:szCs w:val="26"/>
+        </w:rPr>
+      </w:pPr>
+      <w:proofErr w:type="spellStart"/>
+      <w:r>
+        <w:rPr>
+          <w:rFonts w:ascii="Times New Roman" w:hAnsi="Times New Roman" w:cs="Times New Roman"/>
+          <w:sz w:val="26"/>
+          <w:szCs w:val="26"/>
+        </w:rPr>
+        <w:t>Bật</w:t>
+      </w:r>
+      <w:proofErr w:type="spellEnd"/>
+      <w:r>
+        <w:rPr>
+          <w:rFonts w:ascii="Times New Roman" w:hAnsi="Times New Roman" w:cs="Times New Roman"/>
+          <w:sz w:val="26"/>
+          <w:szCs w:val="26"/>
+        </w:rPr>
+        <w:t xml:space="preserve"> </w:t>
+      </w:r>
+      <w:proofErr w:type="spellStart"/>
+      <w:r>
+        <w:rPr>
+          <w:rFonts w:ascii="Times New Roman" w:hAnsi="Times New Roman" w:cs="Times New Roman"/>
+          <w:sz w:val="26"/>
+          <w:szCs w:val="26"/>
+        </w:rPr>
+        <w:t>biến</w:t>
+      </w:r>
+      <w:proofErr w:type="spellEnd"/>
+      <w:r>
+        <w:rPr>
+          <w:rFonts w:ascii="Times New Roman" w:hAnsi="Times New Roman" w:cs="Times New Roman"/>
+          <w:sz w:val="26"/>
+          <w:szCs w:val="26"/>
+        </w:rPr>
+        <w:t xml:space="preserve"> M </w:t>
+      </w:r>
+      <w:r>
+        <w:rPr>
+          <w:rFonts w:ascii="Times New Roman" w:hAnsi="Times New Roman" w:cs="Times New Roman"/>
+          <w:sz w:val="26"/>
+          <w:szCs w:val="26"/>
+        </w:rPr>
+        <w:sym w:font="Wingdings" w:char="F0E0"/>
+      </w:r>
+      <w:r>
+        <w:rPr>
+          <w:rFonts w:ascii="Times New Roman" w:hAnsi="Times New Roman" w:cs="Times New Roman"/>
+          <w:sz w:val="26"/>
+          <w:szCs w:val="26"/>
+        </w:rPr>
+        <w:t xml:space="preserve"> </w:t>
+      </w:r>
+      <w:proofErr w:type="spellStart"/>
+      <w:r>
+        <w:rPr>
+          <w:rFonts w:ascii="Times New Roman" w:hAnsi="Times New Roman" w:cs="Times New Roman"/>
+          <w:sz w:val="26"/>
+          <w:szCs w:val="26"/>
+        </w:rPr>
+        <w:t>Gọi</w:t>
+      </w:r>
+      <w:proofErr w:type="spellEnd"/>
+      <w:r>
+        <w:rPr>
+          <w:rFonts w:ascii="Times New Roman" w:hAnsi="Times New Roman" w:cs="Times New Roman"/>
+          <w:sz w:val="26"/>
+          <w:szCs w:val="26"/>
+        </w:rPr>
+        <w:t xml:space="preserve"> </w:t>
+      </w:r>
+      <w:proofErr w:type="spellStart"/>
+      <w:r>
+        <w:rPr>
+          <w:rFonts w:ascii="Times New Roman" w:hAnsi="Times New Roman" w:cs="Times New Roman"/>
+          <w:sz w:val="26"/>
+          <w:szCs w:val="26"/>
+        </w:rPr>
+        <w:t>hàm</w:t>
+      </w:r>
+      <w:proofErr w:type="spellEnd"/>
+      <w:r>
+        <w:rPr>
+          <w:rFonts w:ascii="Times New Roman" w:hAnsi="Times New Roman" w:cs="Times New Roman"/>
+          <w:sz w:val="26"/>
+          <w:szCs w:val="26"/>
+        </w:rPr>
+        <w:t xml:space="preserve"> call </w:t>
+      </w:r>
+      <w:proofErr w:type="spellStart"/>
+      <w:r>
+        <w:rPr>
+          <w:rFonts w:ascii="Times New Roman" w:hAnsi="Times New Roman" w:cs="Times New Roman"/>
+          <w:sz w:val="26"/>
+          <w:szCs w:val="26"/>
+        </w:rPr>
+        <w:t>chương</w:t>
+      </w:r>
+      <w:proofErr w:type="spellEnd"/>
+      <w:r>
+        <w:rPr>
+          <w:rFonts w:ascii="Times New Roman" w:hAnsi="Times New Roman" w:cs="Times New Roman"/>
+          <w:sz w:val="26"/>
+          <w:szCs w:val="26"/>
+        </w:rPr>
+        <w:t xml:space="preserve"> </w:t>
+      </w:r>
+      <w:proofErr w:type="spellStart"/>
+      <w:r>
+        <w:rPr>
+          <w:rFonts w:ascii="Times New Roman" w:hAnsi="Times New Roman" w:cs="Times New Roman"/>
+          <w:sz w:val="26"/>
+          <w:szCs w:val="26"/>
+        </w:rPr>
+        <w:t>trình</w:t>
+      </w:r>
+      <w:proofErr w:type="spellEnd"/>
+      <w:r>
+        <w:rPr>
+          <w:rFonts w:ascii="Times New Roman" w:hAnsi="Times New Roman" w:cs="Times New Roman"/>
+          <w:sz w:val="26"/>
+          <w:szCs w:val="26"/>
+        </w:rPr>
+        <w:t xml:space="preserve"> MT Developer </w:t>
+      </w:r>
+      <w:r>
+        <w:rPr>
+          <w:rFonts w:ascii="Times New Roman" w:hAnsi="Times New Roman" w:cs="Times New Roman"/>
+          <w:sz w:val="26"/>
+          <w:szCs w:val="26"/>
+        </w:rPr>
+        <w:sym w:font="Wingdings" w:char="F0E0"/>
+      </w:r>
+      <w:r>
+        <w:rPr>
+          <w:rFonts w:ascii="Times New Roman" w:hAnsi="Times New Roman" w:cs="Times New Roman"/>
+          <w:sz w:val="26"/>
+          <w:szCs w:val="26"/>
+        </w:rPr>
+        <w:t xml:space="preserve"> </w:t>
+      </w:r>
+      <w:proofErr w:type="spellStart"/>
+      <w:r>
+        <w:rPr>
+          <w:rFonts w:ascii="Times New Roman" w:hAnsi="Times New Roman" w:cs="Times New Roman"/>
+          <w:sz w:val="26"/>
+          <w:szCs w:val="26"/>
+        </w:rPr>
+        <w:t>Thực</w:t>
+      </w:r>
+      <w:proofErr w:type="spellEnd"/>
+      <w:r>
+        <w:rPr>
+          <w:rFonts w:ascii="Times New Roman" w:hAnsi="Times New Roman" w:cs="Times New Roman"/>
+          <w:sz w:val="26"/>
+          <w:szCs w:val="26"/>
+        </w:rPr>
+        <w:t xml:space="preserve"> </w:t>
+      </w:r>
+      <w:proofErr w:type="spellStart"/>
+      <w:r>
+        <w:rPr>
+          <w:rFonts w:ascii="Times New Roman" w:hAnsi="Times New Roman" w:cs="Times New Roman"/>
+          <w:sz w:val="26"/>
+          <w:szCs w:val="26"/>
+        </w:rPr>
+        <w:t>thi</w:t>
+      </w:r>
+      <w:proofErr w:type="spellEnd"/>
+      <w:r>
+        <w:rPr>
+          <w:rFonts w:ascii="Times New Roman" w:hAnsi="Times New Roman" w:cs="Times New Roman"/>
+          <w:sz w:val="26"/>
+          <w:szCs w:val="26"/>
+        </w:rPr>
+        <w:t xml:space="preserve"> </w:t>
+      </w:r>
+      <w:proofErr w:type="spellStart"/>
+      <w:r>
+        <w:rPr>
+          <w:rFonts w:ascii="Times New Roman" w:hAnsi="Times New Roman" w:cs="Times New Roman"/>
+          <w:sz w:val="26"/>
+          <w:szCs w:val="26"/>
+        </w:rPr>
+        <w:t>chương</w:t>
+      </w:r>
+      <w:proofErr w:type="spellEnd"/>
+      <w:r>
+        <w:rPr>
+          <w:rFonts w:ascii="Times New Roman" w:hAnsi="Times New Roman" w:cs="Times New Roman"/>
+          <w:sz w:val="26"/>
+          <w:szCs w:val="26"/>
+        </w:rPr>
+        <w:t xml:space="preserve"> </w:t>
+      </w:r>
+      <w:proofErr w:type="spellStart"/>
+      <w:r>
+        <w:rPr>
+          <w:rFonts w:ascii="Times New Roman" w:hAnsi="Times New Roman" w:cs="Times New Roman"/>
+          <w:sz w:val="26"/>
+          <w:szCs w:val="26"/>
+        </w:rPr>
+        <w:t>trình</w:t>
+      </w:r>
+      <w:proofErr w:type="spellEnd"/>
+    </w:p>
+    <w:p>
+      <w:pPr>
+        <w:jc w:val="both"/>
+        <w:rPr>
+          <w:rFonts w:ascii="Times New Roman" w:hAnsi="Times New Roman" w:cs="Times New Roman"/>
+          <w:sz w:val="26"/>
+          <w:szCs w:val="26"/>
+        </w:rPr>
+      </w:pPr>
+    </w:p>
+    <w:p>
+      <w:pPr>
+        <w:jc w:val="both"/>
+        <w:rPr>
+          <w:rFonts w:ascii="Times New Roman" w:hAnsi="Times New Roman" w:cs="Times New Roman"/>
+          <w:sz w:val="26"/>
+          <w:szCs w:val="26"/>
+        </w:rPr>
+      </w:pPr>
+      <w:proofErr w:type="spellStart"/>
+      <w:r>
+        <w:rPr>
+          <w:rFonts w:ascii="Times New Roman" w:hAnsi="Times New Roman" w:cs="Times New Roman"/>
+          <w:sz w:val="26"/>
+          <w:szCs w:val="26"/>
+        </w:rPr>
+        <w:t>Bảng</w:t>
+      </w:r>
+      <w:proofErr w:type="spellEnd"/>
+      <w:r>
+        <w:rPr>
+          <w:rFonts w:ascii="Times New Roman" w:hAnsi="Times New Roman" w:cs="Times New Roman"/>
+          <w:sz w:val="26"/>
+          <w:szCs w:val="26"/>
+        </w:rPr>
+        <w:t xml:space="preserve"> </w:t>
+      </w:r>
+      <w:proofErr w:type="spellStart"/>
+      <w:r>
+        <w:rPr>
+          <w:rFonts w:ascii="Times New Roman" w:hAnsi="Times New Roman" w:cs="Times New Roman"/>
+          <w:sz w:val="26"/>
+          <w:szCs w:val="26"/>
+        </w:rPr>
+        <w:t>thể</w:t>
+      </w:r>
+      <w:proofErr w:type="spellEnd"/>
+      <w:r>
+        <w:rPr>
+          <w:rFonts w:ascii="Times New Roman" w:hAnsi="Times New Roman" w:cs="Times New Roman"/>
+          <w:sz w:val="26"/>
+          <w:szCs w:val="26"/>
+        </w:rPr>
+        <w:t xml:space="preserve"> </w:t>
+      </w:r>
+      <w:proofErr w:type="spellStart"/>
+      <w:r>
+        <w:rPr>
+          <w:rFonts w:ascii="Times New Roman" w:hAnsi="Times New Roman" w:cs="Times New Roman"/>
+          <w:sz w:val="26"/>
+          <w:szCs w:val="26"/>
+        </w:rPr>
+        <w:t>hiện</w:t>
+      </w:r>
+      <w:proofErr w:type="spellEnd"/>
+      <w:r>
+        <w:rPr>
+          <w:rFonts w:ascii="Times New Roman" w:hAnsi="Times New Roman" w:cs="Times New Roman"/>
+          <w:sz w:val="26"/>
+          <w:szCs w:val="26"/>
+        </w:rPr>
+        <w:t xml:space="preserve"> </w:t>
+      </w:r>
+      <w:proofErr w:type="spellStart"/>
+      <w:r>
+        <w:rPr>
+          <w:rFonts w:ascii="Times New Roman" w:hAnsi="Times New Roman" w:cs="Times New Roman"/>
+          <w:sz w:val="26"/>
+          <w:szCs w:val="26"/>
+        </w:rPr>
+        <w:t>các</w:t>
+      </w:r>
+      <w:proofErr w:type="spellEnd"/>
+      <w:r>
+        <w:rPr>
+          <w:rFonts w:ascii="Times New Roman" w:hAnsi="Times New Roman" w:cs="Times New Roman"/>
+          <w:sz w:val="26"/>
+          <w:szCs w:val="26"/>
+        </w:rPr>
+        <w:t xml:space="preserve"> </w:t>
+      </w:r>
+      <w:proofErr w:type="spellStart"/>
+      <w:r>
+        <w:rPr>
+          <w:rFonts w:ascii="Times New Roman" w:hAnsi="Times New Roman" w:cs="Times New Roman"/>
+          <w:sz w:val="26"/>
+          <w:szCs w:val="26"/>
+        </w:rPr>
+        <w:t>biến</w:t>
+      </w:r>
+      <w:proofErr w:type="spellEnd"/>
+      <w:r>
+        <w:rPr>
+          <w:rFonts w:ascii="Times New Roman" w:hAnsi="Times New Roman" w:cs="Times New Roman"/>
+          <w:sz w:val="26"/>
+          <w:szCs w:val="26"/>
+        </w:rPr>
+        <w:t xml:space="preserve"> </w:t>
+      </w:r>
+      <w:proofErr w:type="spellStart"/>
+      <w:r>
+        <w:rPr>
+          <w:rFonts w:ascii="Times New Roman" w:hAnsi="Times New Roman" w:cs="Times New Roman"/>
+          <w:sz w:val="26"/>
+          <w:szCs w:val="26"/>
+        </w:rPr>
+        <w:t>điều</w:t>
+      </w:r>
+      <w:proofErr w:type="spellEnd"/>
+      <w:r>
+        <w:rPr>
+          <w:rFonts w:ascii="Times New Roman" w:hAnsi="Times New Roman" w:cs="Times New Roman"/>
+          <w:sz w:val="26"/>
+          <w:szCs w:val="26"/>
+        </w:rPr>
+        <w:t xml:space="preserve"> </w:t>
+      </w:r>
+      <w:proofErr w:type="spellStart"/>
+      <w:r>
+        <w:rPr>
+          <w:rFonts w:ascii="Times New Roman" w:hAnsi="Times New Roman" w:cs="Times New Roman"/>
+          <w:sz w:val="26"/>
+          <w:szCs w:val="26"/>
+        </w:rPr>
+        <w:t>khiển</w:t>
+      </w:r>
+      <w:proofErr w:type="spellEnd"/>
+      <w:r>
+        <w:rPr>
+          <w:rFonts w:ascii="Times New Roman" w:hAnsi="Times New Roman" w:cs="Times New Roman"/>
+          <w:sz w:val="26"/>
+          <w:szCs w:val="26"/>
+        </w:rPr>
+        <w:t xml:space="preserve"> </w:t>
+      </w:r>
+      <w:proofErr w:type="spellStart"/>
+      <w:r>
+        <w:rPr>
+          <w:rFonts w:ascii="Times New Roman" w:hAnsi="Times New Roman" w:cs="Times New Roman"/>
+          <w:sz w:val="26"/>
+          <w:szCs w:val="26"/>
+        </w:rPr>
+        <w:t>tương</w:t>
+      </w:r>
+      <w:proofErr w:type="spellEnd"/>
+      <w:r>
+        <w:rPr>
+          <w:rFonts w:ascii="Times New Roman" w:hAnsi="Times New Roman" w:cs="Times New Roman"/>
+          <w:sz w:val="26"/>
+          <w:szCs w:val="26"/>
+        </w:rPr>
+        <w:t xml:space="preserve"> </w:t>
+      </w:r>
+      <w:proofErr w:type="spellStart"/>
+      <w:r>
+        <w:rPr>
+          <w:rFonts w:ascii="Times New Roman" w:hAnsi="Times New Roman" w:cs="Times New Roman"/>
+          <w:sz w:val="26"/>
+          <w:szCs w:val="26"/>
+        </w:rPr>
+        <w:t>ứng</w:t>
+      </w:r>
+      <w:proofErr w:type="spellEnd"/>
+      <w:r>
+        <w:rPr>
+          <w:rFonts w:ascii="Times New Roman" w:hAnsi="Times New Roman" w:cs="Times New Roman"/>
+          <w:sz w:val="26"/>
+          <w:szCs w:val="26"/>
+        </w:rPr>
+        <w:t xml:space="preserve"> </w:t>
+      </w:r>
+      <w:proofErr w:type="spellStart"/>
+      <w:r>
+        <w:rPr>
+          <w:rFonts w:ascii="Times New Roman" w:hAnsi="Times New Roman" w:cs="Times New Roman"/>
+          <w:sz w:val="26"/>
+          <w:szCs w:val="26"/>
+        </w:rPr>
+        <w:t>với</w:t>
+      </w:r>
+      <w:proofErr w:type="spellEnd"/>
+      <w:r>
+        <w:rPr>
+          <w:rFonts w:ascii="Times New Roman" w:hAnsi="Times New Roman" w:cs="Times New Roman"/>
+          <w:sz w:val="26"/>
+          <w:szCs w:val="26"/>
+        </w:rPr>
+        <w:t xml:space="preserve"> </w:t>
+      </w:r>
+      <w:proofErr w:type="spellStart"/>
+      <w:r>
+        <w:rPr>
+          <w:rFonts w:ascii="Times New Roman" w:hAnsi="Times New Roman" w:cs="Times New Roman"/>
+          <w:sz w:val="26"/>
+          <w:szCs w:val="26"/>
+        </w:rPr>
+        <w:t>các</w:t>
+      </w:r>
+      <w:proofErr w:type="spellEnd"/>
+      <w:r>
+        <w:rPr>
+          <w:rFonts w:ascii="Times New Roman" w:hAnsi="Times New Roman" w:cs="Times New Roman"/>
+          <w:sz w:val="26"/>
+          <w:szCs w:val="26"/>
+        </w:rPr>
+        <w:t xml:space="preserve"> </w:t>
+      </w:r>
+      <w:proofErr w:type="spellStart"/>
+      <w:r>
+        <w:rPr>
+          <w:rFonts w:ascii="Times New Roman" w:hAnsi="Times New Roman" w:cs="Times New Roman"/>
+          <w:sz w:val="26"/>
+          <w:szCs w:val="26"/>
+        </w:rPr>
+        <w:t>câu</w:t>
+      </w:r>
+      <w:proofErr w:type="spellEnd"/>
+      <w:r>
+        <w:rPr>
+          <w:rFonts w:ascii="Times New Roman" w:hAnsi="Times New Roman" w:cs="Times New Roman"/>
+          <w:sz w:val="26"/>
+          <w:szCs w:val="26"/>
+        </w:rPr>
+        <w:t xml:space="preserve"> </w:t>
+      </w:r>
+      <w:proofErr w:type="spellStart"/>
+      <w:r>
+        <w:rPr>
+          <w:rFonts w:ascii="Times New Roman" w:hAnsi="Times New Roman" w:cs="Times New Roman"/>
+          <w:sz w:val="26"/>
+          <w:szCs w:val="26"/>
+        </w:rPr>
+        <w:t>lệnh</w:t>
+      </w:r>
+      <w:proofErr w:type="spellEnd"/>
+      <w:r>
+        <w:rPr>
+          <w:rFonts w:ascii="Times New Roman" w:hAnsi="Times New Roman" w:cs="Times New Roman"/>
+          <w:sz w:val="26"/>
+          <w:szCs w:val="26"/>
+        </w:rPr>
+        <w:t>.</w:t>
+      </w:r>
+    </w:p>
+    <w:p>
+      <w:pPr>
         <w:pStyle w:val="DACHUONG"/>
         <w:jc w:val="left"/>
         <w:rPr>
-          <w:b w:val="0"/>
-          <w:bCs w:val="0"/>
           <w:lang w:val="en-US"/>
         </w:rPr>
       </w:pPr>
       <w:r>
         <w:rPr>
-          <w:b w:val="0"/>
-          <w:bCs w:val="0"/>
           <w:lang w:val="en-US"/>
         </w:rPr>
-        <w:t>Cách tương tác chung giữa chương trình trên GX-Work và MT Developer</w:t>
-      </w:r>
-    </w:p>
-    <w:p>
-      <w:pPr>
-        <w:pStyle w:val="DACHUONG"/>
-        <w:jc w:val="left"/>
-        <w:rPr>
-          <w:b w:val="0"/>
-          <w:bCs w:val="0"/>
+        <w:t xml:space="preserve">5.3 </w:t>
+      </w:r>
+      <w:proofErr w:type="spellStart"/>
+      <w:r>
+        <w:rPr>
           <w:lang w:val="en-US"/>
         </w:rPr>
-      </w:pPr>
-      <w:r>
-        <w:rPr>
-          <w:b w:val="0"/>
-          <w:bCs w:val="0"/>
+        <w:t>Viết</w:t>
+      </w:r>
+      <w:proofErr w:type="spellEnd"/>
+      <w:r>
+        <w:rPr>
           <w:lang w:val="en-US"/>
         </w:rPr>
-        <w:t xml:space="preserve">Bật biến M </w:t>
-      </w:r>
-      <w:r>
-        <w:rPr>
-          <w:b w:val="0"/>
-          <w:bCs w:val="0"/>
+        <w:t xml:space="preserve"> </w:t>
+      </w:r>
+      <w:proofErr w:type="spellStart"/>
+      <w:r>
+        <w:rPr>
           <w:lang w:val="en-US"/>
         </w:rPr>
-        <w:sym w:font="Wingdings" w:char="F0E0"/>
-      </w:r>
-      <w:r>
-        <w:rPr>
-          <w:b w:val="0"/>
-          <w:bCs w:val="0"/>
+        <w:t>chương</w:t>
+      </w:r>
+      <w:proofErr w:type="spellEnd"/>
+      <w:r>
+        <w:rPr>
           <w:lang w:val="en-US"/>
         </w:rPr>
-        <w:t xml:space="preserve"> Gọi hàm call chương trình MT Developer </w:t>
-      </w:r>
-      <w:r>
-        <w:rPr>
-          <w:b w:val="0"/>
-          <w:bCs w:val="0"/>
+        <w:t xml:space="preserve"> </w:t>
+      </w:r>
+      <w:proofErr w:type="spellStart"/>
+      <w:r>
+        <w:rPr>
           <w:lang w:val="en-US"/>
         </w:rPr>
-        <w:sym w:font="Wingdings" w:char="F0E0"/>
-      </w:r>
-      <w:r>
-        <w:rPr>
-          <w:b w:val="0"/>
-          <w:bCs w:val="0"/>
+        <w:t>trình</w:t>
+      </w:r>
+      <w:proofErr w:type="spellEnd"/>
+      <w:r>
+        <w:rPr>
           <w:lang w:val="en-US"/>
         </w:rPr>
-        <w:t xml:space="preserve"> Thực thi chương trình</w:t>
-      </w:r>
-    </w:p>
-    <w:p>
-      <w:pPr>
-        <w:pStyle w:val="DACHUONG"/>
-        <w:jc w:val="left"/>
-        <w:rPr>
-          <w:b w:val="0"/>
-          <w:bCs w:val="0"/>
+        <w:t xml:space="preserve"> </w:t>
+      </w:r>
+      <w:proofErr w:type="spellStart"/>
+      <w:r>
+        <w:rPr>
           <w:lang w:val="en-US"/>
         </w:rPr>
-      </w:pPr>
-      <w:r>
-        <w:rPr>
-          <w:b w:val="0"/>
-          <w:bCs w:val="0"/>
+        <w:t>điều</w:t>
+      </w:r>
+      <w:proofErr w:type="spellEnd"/>
+      <w:r>
+        <w:rPr>
           <w:lang w:val="en-US"/>
         </w:rPr>
-        <w:t>Bảng thể hiện các biến điều khiển tương ứng với các câu lệnh</w:t>
-      </w:r>
-    </w:p>
-    <w:p>
-      <w:pPr>
-        <w:pStyle w:val="DACHUONG"/>
-        <w:jc w:val="left"/>
+        <w:t xml:space="preserve"> </w:t>
+      </w:r>
+      <w:proofErr w:type="spellStart"/>
+      <w:r>
         <w:rPr>
           <w:lang w:val="en-US"/>
         </w:rPr>
-      </w:pPr>
+        <w:t>khiển</w:t>
+      </w:r>
+      <w:proofErr w:type="spellEnd"/>
       <w:r>
         <w:rPr>
           <w:lang w:val="en-US"/>
         </w:rPr>
-        <w:t xml:space="preserve">5.3 </w:t>
-      </w:r>
+        <w:t xml:space="preserve"> </w:t>
+      </w:r>
+      <w:proofErr w:type="spellStart"/>
       <w:r>
         <w:rPr>
           <w:lang w:val="en-US"/>
         </w:rPr>
-        <w:t>Viết chương trình điều khiển trên PLC</w:t>
+        <w:t>trên</w:t>
+      </w:r>
+      <w:proofErr w:type="spellEnd"/>
+      <w:r>
+        <w:rPr>
+          <w:lang w:val="en-US"/>
+        </w:rPr>
+        <w:t xml:space="preserve"> PLC</w:t>
       </w:r>
     </w:p>
     <w:p>
@@ -286,18 +1001,6 @@
           <w:lang w:val="vi-VN"/>
         </w:rPr>
       </w:pPr>
-    </w:p>
-    <w:p>
-      <w:pPr>
-        <w:spacing w:line="360" w:lineRule="auto"/>
-        <w:jc w:val="center"/>
-        <w:rPr>
-          <w:rFonts w:ascii="Times New Roman" w:hAnsi="Times New Roman" w:cs="Times New Roman"/>
-          <w:sz w:val="26"/>
-          <w:szCs w:val="26"/>
-          <w:lang w:val="vi-VN"/>
-        </w:rPr>
-      </w:pPr>
       <w:r>
         <w:rPr>
           <w:rFonts w:ascii="Times New Roman" w:hAnsi="Times New Roman" w:cs="Times New Roman"/>
@@ -380,7 +1083,55 @@
           <w:szCs w:val="26"/>
           <w:lang w:val="vi-VN"/>
         </w:rPr>
-        <w:t>Sử dụng phương pháp auto tuning 1</w:t>
+        <w:t xml:space="preserve">Sử dụng phương pháp </w:t>
+      </w:r>
+      <w:r>
+        <w:rPr>
+          <w:rFonts w:ascii="Times New Roman" w:hAnsi="Times New Roman" w:cs="Times New Roman"/>
+          <w:sz w:val="26"/>
+          <w:szCs w:val="26"/>
+        </w:rPr>
+        <w:t>A</w:t>
+      </w:r>
+      <w:proofErr w:type="spellStart"/>
+      <w:r>
+        <w:rPr>
+          <w:rFonts w:ascii="Times New Roman" w:hAnsi="Times New Roman" w:cs="Times New Roman"/>
+          <w:sz w:val="26"/>
+          <w:szCs w:val="26"/>
+          <w:lang w:val="vi-VN"/>
+        </w:rPr>
+        <w:t>uto</w:t>
+      </w:r>
+      <w:proofErr w:type="spellEnd"/>
+      <w:r>
+        <w:rPr>
+          <w:rFonts w:ascii="Times New Roman" w:hAnsi="Times New Roman" w:cs="Times New Roman"/>
+          <w:sz w:val="26"/>
+          <w:szCs w:val="26"/>
+          <w:lang w:val="vi-VN"/>
+        </w:rPr>
+        <w:t xml:space="preserve"> </w:t>
+      </w:r>
+      <w:proofErr w:type="spellStart"/>
+      <w:r>
+        <w:rPr>
+          <w:rFonts w:ascii="Times New Roman" w:hAnsi="Times New Roman" w:cs="Times New Roman"/>
+          <w:sz w:val="26"/>
+          <w:szCs w:val="26"/>
+          <w:lang w:val="vi-VN"/>
+        </w:rPr>
+        <w:t>tuning</w:t>
+      </w:r>
+      <w:proofErr w:type="spellEnd"/>
+      <w:r>
+        <w:rPr>
+          <w:rFonts w:ascii="Times New Roman" w:hAnsi="Times New Roman" w:cs="Times New Roman"/>
+          <w:sz w:val="26"/>
+          <w:szCs w:val="26"/>
+          <w:lang w:val="vi-VN"/>
+        </w:rPr>
+        <w:t xml:space="preserve"> 1</w:t>
       </w:r>
     </w:p>
     <w:p>
@@ -454,8 +1205,20 @@
                 <w:szCs w:val="26"/>
                 <w14:ligatures w14:val="none"/>
               </w:rPr>
-              <w:t>Thông số</w:t>
+              <w:t xml:space="preserve">Thông </w:t>
             </w:r>
+            <w:proofErr w:type="spellStart"/>
+            <w:r>
+              <w:rPr>
+                <w:rFonts w:ascii="Times New Roman" w:hAnsi="Times New Roman" w:cs="Times New Roman"/>
+                <w:kern w:val="0"/>
+                <w:sz w:val="26"/>
+                <w:szCs w:val="26"/>
+                <w14:ligatures w14:val="none"/>
+              </w:rPr>
+              <w:t>số</w:t>
+            </w:r>
+            <w:proofErr w:type="spellEnd"/>
           </w:p>
         </w:tc>
         <w:tc>
@@ -477,6 +1240,7 @@
                 <w14:ligatures w14:val="none"/>
               </w:rPr>
             </w:pPr>
+            <w:proofErr w:type="spellStart"/>
             <w:r>
               <w:rPr>
                 <w:rFonts w:ascii="Times New Roman" w:hAnsi="Times New Roman" w:cs="Times New Roman"/>
@@ -487,6 +1251,7 @@
               </w:rPr>
               <w:t>Tên</w:t>
             </w:r>
+            <w:proofErr w:type="spellEnd"/>
           </w:p>
         </w:tc>
       </w:tr>
@@ -545,6 +1310,7 @@
                 <w14:ligatures w14:val="none"/>
               </w:rPr>
             </w:pPr>
+            <w:proofErr w:type="spellStart"/>
             <w:r>
               <w:rPr>
                 <w:rFonts w:ascii="Times New Roman" w:hAnsi="Times New Roman" w:cs="Times New Roman"/>
@@ -553,8 +1319,97 @@
                 <w:szCs w:val="26"/>
                 <w14:ligatures w14:val="none"/>
               </w:rPr>
-              <w:t>Tỉ số momen quán tính</w:t>
+              <w:t>Tỉ</w:t>
             </w:r>
+            <w:proofErr w:type="spellEnd"/>
+            <w:r>
+              <w:rPr>
+                <w:rFonts w:ascii="Times New Roman" w:hAnsi="Times New Roman" w:cs="Times New Roman"/>
+                <w:kern w:val="0"/>
+                <w:sz w:val="26"/>
+                <w:szCs w:val="26"/>
+                <w14:ligatures w14:val="none"/>
+              </w:rPr>
+              <w:t xml:space="preserve"> </w:t>
+            </w:r>
+            <w:proofErr w:type="spellStart"/>
+            <w:r>
+              <w:rPr>
+                <w:rFonts w:ascii="Times New Roman" w:hAnsi="Times New Roman" w:cs="Times New Roman"/>
+                <w:kern w:val="0"/>
+                <w:sz w:val="26"/>
+                <w:szCs w:val="26"/>
+                <w14:ligatures w14:val="none"/>
+              </w:rPr>
+              <w:t>số</w:t>
+            </w:r>
+            <w:proofErr w:type="spellEnd"/>
+            <w:r>
+              <w:rPr>
+                <w:rFonts w:ascii="Times New Roman" w:hAnsi="Times New Roman" w:cs="Times New Roman"/>
+                <w:kern w:val="0"/>
+                <w:sz w:val="26"/>
+                <w:szCs w:val="26"/>
+                <w14:ligatures w14:val="none"/>
+              </w:rPr>
+              <w:t xml:space="preserve"> </w:t>
+            </w:r>
+            <w:proofErr w:type="spellStart"/>
+            <w:r>
+              <w:rPr>
+                <w:rFonts w:ascii="Times New Roman" w:hAnsi="Times New Roman" w:cs="Times New Roman"/>
+                <w:kern w:val="0"/>
+                <w:sz w:val="26"/>
+                <w:szCs w:val="26"/>
+                <w14:ligatures w14:val="none"/>
+              </w:rPr>
+              <w:t>momen</w:t>
+            </w:r>
+            <w:proofErr w:type="spellEnd"/>
+            <w:r>
+              <w:rPr>
+                <w:rFonts w:ascii="Times New Roman" w:hAnsi="Times New Roman" w:cs="Times New Roman"/>
+                <w:kern w:val="0"/>
+                <w:sz w:val="26"/>
+                <w:szCs w:val="26"/>
+                <w14:ligatures w14:val="none"/>
+              </w:rPr>
+              <w:t xml:space="preserve"> </w:t>
+            </w:r>
+            <w:proofErr w:type="spellStart"/>
+            <w:r>
+              <w:rPr>
+                <w:rFonts w:ascii="Times New Roman" w:hAnsi="Times New Roman" w:cs="Times New Roman"/>
+                <w:kern w:val="0"/>
+                <w:sz w:val="26"/>
+                <w:szCs w:val="26"/>
+                <w14:ligatures w14:val="none"/>
+              </w:rPr>
+              <w:t>quán</w:t>
+            </w:r>
+            <w:proofErr w:type="spellEnd"/>
+            <w:r>
+              <w:rPr>
+                <w:rFonts w:ascii="Times New Roman" w:hAnsi="Times New Roman" w:cs="Times New Roman"/>
+                <w:kern w:val="0"/>
+                <w:sz w:val="26"/>
+                <w:szCs w:val="26"/>
+                <w14:ligatures w14:val="none"/>
+              </w:rPr>
+              <w:t xml:space="preserve"> </w:t>
+            </w:r>
+            <w:proofErr w:type="spellStart"/>
+            <w:r>
+              <w:rPr>
+                <w:rFonts w:ascii="Times New Roman" w:hAnsi="Times New Roman" w:cs="Times New Roman"/>
+                <w:kern w:val="0"/>
+                <w:sz w:val="26"/>
+                <w:szCs w:val="26"/>
+                <w14:ligatures w14:val="none"/>
+              </w:rPr>
+              <w:t>tính</w:t>
+            </w:r>
+            <w:proofErr w:type="spellEnd"/>
           </w:p>
         </w:tc>
       </w:tr>
@@ -613,6 +1468,7 @@
                 <w14:ligatures w14:val="none"/>
               </w:rPr>
             </w:pPr>
+            <w:proofErr w:type="spellStart"/>
             <w:r>
               <w:rPr>
                 <w:rFonts w:ascii="Times New Roman" w:hAnsi="Times New Roman" w:cs="Times New Roman"/>
@@ -621,8 +1477,75 @@
                 <w:szCs w:val="26"/>
                 <w14:ligatures w14:val="none"/>
               </w:rPr>
-              <w:t>Độ lợi mô hình</w:t>
+              <w:t>Độ</w:t>
             </w:r>
+            <w:proofErr w:type="spellEnd"/>
+            <w:r>
+              <w:rPr>
+                <w:rFonts w:ascii="Times New Roman" w:hAnsi="Times New Roman" w:cs="Times New Roman"/>
+                <w:kern w:val="0"/>
+                <w:sz w:val="26"/>
+                <w:szCs w:val="26"/>
+                <w14:ligatures w14:val="none"/>
+              </w:rPr>
+              <w:t xml:space="preserve"> </w:t>
+            </w:r>
+            <w:proofErr w:type="spellStart"/>
+            <w:r>
+              <w:rPr>
+                <w:rFonts w:ascii="Times New Roman" w:hAnsi="Times New Roman" w:cs="Times New Roman"/>
+                <w:kern w:val="0"/>
+                <w:sz w:val="26"/>
+                <w:szCs w:val="26"/>
+                <w14:ligatures w14:val="none"/>
+              </w:rPr>
+              <w:t>lợi</w:t>
+            </w:r>
+            <w:proofErr w:type="spellEnd"/>
+            <w:r>
+              <w:rPr>
+                <w:rFonts w:ascii="Times New Roman" w:hAnsi="Times New Roman" w:cs="Times New Roman"/>
+                <w:kern w:val="0"/>
+                <w:sz w:val="26"/>
+                <w:szCs w:val="26"/>
+                <w14:ligatures w14:val="none"/>
+              </w:rPr>
+              <w:t xml:space="preserve"> </w:t>
+            </w:r>
+            <w:proofErr w:type="spellStart"/>
+            <w:r>
+              <w:rPr>
+                <w:rFonts w:ascii="Times New Roman" w:hAnsi="Times New Roman" w:cs="Times New Roman"/>
+                <w:kern w:val="0"/>
+                <w:sz w:val="26"/>
+                <w:szCs w:val="26"/>
+                <w14:ligatures w14:val="none"/>
+              </w:rPr>
+              <w:t>mô</w:t>
+            </w:r>
+            <w:proofErr w:type="spellEnd"/>
+            <w:r>
+              <w:rPr>
+                <w:rFonts w:ascii="Times New Roman" w:hAnsi="Times New Roman" w:cs="Times New Roman"/>
+                <w:kern w:val="0"/>
+                <w:sz w:val="26"/>
+                <w:szCs w:val="26"/>
+                <w14:ligatures w14:val="none"/>
+              </w:rPr>
+              <w:t xml:space="preserve"> </w:t>
+            </w:r>
+            <w:proofErr w:type="spellStart"/>
+            <w:r>
+              <w:rPr>
+                <w:rFonts w:ascii="Times New Roman" w:hAnsi="Times New Roman" w:cs="Times New Roman"/>
+                <w:kern w:val="0"/>
+                <w:sz w:val="26"/>
+                <w:szCs w:val="26"/>
+                <w14:ligatures w14:val="none"/>
+              </w:rPr>
+              <w:t>hình</w:t>
+            </w:r>
+            <w:proofErr w:type="spellEnd"/>
           </w:p>
         </w:tc>
       </w:tr>
@@ -681,6 +1604,7 @@
                 <w14:ligatures w14:val="none"/>
               </w:rPr>
             </w:pPr>
+            <w:proofErr w:type="spellStart"/>
             <w:r>
               <w:rPr>
                 <w:rFonts w:ascii="Times New Roman" w:hAnsi="Times New Roman" w:cs="Times New Roman"/>
@@ -689,8 +1613,75 @@
                 <w:szCs w:val="26"/>
                 <w14:ligatures w14:val="none"/>
               </w:rPr>
-              <w:t>Độ lợi vị trí</w:t>
+              <w:t>Độ</w:t>
             </w:r>
+            <w:proofErr w:type="spellEnd"/>
+            <w:r>
+              <w:rPr>
+                <w:rFonts w:ascii="Times New Roman" w:hAnsi="Times New Roman" w:cs="Times New Roman"/>
+                <w:kern w:val="0"/>
+                <w:sz w:val="26"/>
+                <w:szCs w:val="26"/>
+                <w14:ligatures w14:val="none"/>
+              </w:rPr>
+              <w:t xml:space="preserve"> </w:t>
+            </w:r>
+            <w:proofErr w:type="spellStart"/>
+            <w:r>
+              <w:rPr>
+                <w:rFonts w:ascii="Times New Roman" w:hAnsi="Times New Roman" w:cs="Times New Roman"/>
+                <w:kern w:val="0"/>
+                <w:sz w:val="26"/>
+                <w:szCs w:val="26"/>
+                <w14:ligatures w14:val="none"/>
+              </w:rPr>
+              <w:t>lợi</w:t>
+            </w:r>
+            <w:proofErr w:type="spellEnd"/>
+            <w:r>
+              <w:rPr>
+                <w:rFonts w:ascii="Times New Roman" w:hAnsi="Times New Roman" w:cs="Times New Roman"/>
+                <w:kern w:val="0"/>
+                <w:sz w:val="26"/>
+                <w:szCs w:val="26"/>
+                <w14:ligatures w14:val="none"/>
+              </w:rPr>
+              <w:t xml:space="preserve"> </w:t>
+            </w:r>
+            <w:proofErr w:type="spellStart"/>
+            <w:r>
+              <w:rPr>
+                <w:rFonts w:ascii="Times New Roman" w:hAnsi="Times New Roman" w:cs="Times New Roman"/>
+                <w:kern w:val="0"/>
+                <w:sz w:val="26"/>
+                <w:szCs w:val="26"/>
+                <w14:ligatures w14:val="none"/>
+              </w:rPr>
+              <w:t>vị</w:t>
+            </w:r>
+            <w:proofErr w:type="spellEnd"/>
+            <w:r>
+              <w:rPr>
+                <w:rFonts w:ascii="Times New Roman" w:hAnsi="Times New Roman" w:cs="Times New Roman"/>
+                <w:kern w:val="0"/>
+                <w:sz w:val="26"/>
+                <w:szCs w:val="26"/>
+                <w14:ligatures w14:val="none"/>
+              </w:rPr>
+              <w:t xml:space="preserve"> </w:t>
+            </w:r>
+            <w:proofErr w:type="spellStart"/>
+            <w:r>
+              <w:rPr>
+                <w:rFonts w:ascii="Times New Roman" w:hAnsi="Times New Roman" w:cs="Times New Roman"/>
+                <w:kern w:val="0"/>
+                <w:sz w:val="26"/>
+                <w:szCs w:val="26"/>
+                <w14:ligatures w14:val="none"/>
+              </w:rPr>
+              <w:t>trí</w:t>
+            </w:r>
+            <w:proofErr w:type="spellEnd"/>
           </w:p>
         </w:tc>
       </w:tr>
@@ -749,6 +1740,7 @@
                 <w14:ligatures w14:val="none"/>
               </w:rPr>
             </w:pPr>
+            <w:proofErr w:type="spellStart"/>
             <w:r>
               <w:rPr>
                 <w:rFonts w:ascii="Times New Roman" w:hAnsi="Times New Roman" w:cs="Times New Roman"/>
@@ -757,8 +1749,42 @@
                 <w:szCs w:val="26"/>
                 <w14:ligatures w14:val="none"/>
               </w:rPr>
-              <w:t xml:space="preserve">Độ lợi </w:t>
+              <w:t>Độ</w:t>
             </w:r>
+            <w:proofErr w:type="spellEnd"/>
+            <w:r>
+              <w:rPr>
+                <w:rFonts w:ascii="Times New Roman" w:hAnsi="Times New Roman" w:cs="Times New Roman"/>
+                <w:kern w:val="0"/>
+                <w:sz w:val="26"/>
+                <w:szCs w:val="26"/>
+                <w14:ligatures w14:val="none"/>
+              </w:rPr>
+              <w:t xml:space="preserve"> </w:t>
+            </w:r>
+            <w:proofErr w:type="spellStart"/>
+            <w:r>
+              <w:rPr>
+                <w:rFonts w:ascii="Times New Roman" w:hAnsi="Times New Roman" w:cs="Times New Roman"/>
+                <w:kern w:val="0"/>
+                <w:sz w:val="26"/>
+                <w:szCs w:val="26"/>
+                <w14:ligatures w14:val="none"/>
+              </w:rPr>
+              <w:t>lợi</w:t>
+            </w:r>
+            <w:proofErr w:type="spellEnd"/>
+            <w:r>
+              <w:rPr>
+                <w:rFonts w:ascii="Times New Roman" w:hAnsi="Times New Roman" w:cs="Times New Roman"/>
+                <w:kern w:val="0"/>
+                <w:sz w:val="26"/>
+                <w:szCs w:val="26"/>
+                <w14:ligatures w14:val="none"/>
+              </w:rPr>
+              <w:t xml:space="preserve"> </w:t>
+            </w:r>
+            <w:proofErr w:type="spellStart"/>
             <w:r>
               <w:rPr>
                 <w:rFonts w:ascii="Times New Roman" w:hAnsi="Times New Roman" w:cs="Times New Roman"/>
@@ -769,6 +1795,7 @@
               </w:rPr>
               <w:t>vận</w:t>
             </w:r>
+            <w:proofErr w:type="spellEnd"/>
             <w:r>
               <w:rPr>
                 <w:rFonts w:ascii="Times New Roman" w:hAnsi="Times New Roman" w:cs="Times New Roman"/>
@@ -777,8 +1804,20 @@
                 <w:szCs w:val="26"/>
                 <w14:ligatures w14:val="none"/>
               </w:rPr>
-              <w:t xml:space="preserve"> tốc</w:t>
+              <w:t xml:space="preserve"> </w:t>
             </w:r>
+            <w:proofErr w:type="spellStart"/>
+            <w:r>
+              <w:rPr>
+                <w:rFonts w:ascii="Times New Roman" w:hAnsi="Times New Roman" w:cs="Times New Roman"/>
+                <w:kern w:val="0"/>
+                <w:sz w:val="26"/>
+                <w:szCs w:val="26"/>
+                <w14:ligatures w14:val="none"/>
+              </w:rPr>
+              <w:t>tốc</w:t>
+            </w:r>
+            <w:proofErr w:type="spellEnd"/>
           </w:p>
         </w:tc>
       </w:tr>
@@ -845,8 +1884,75 @@
                 <w:szCs w:val="26"/>
                 <w14:ligatures w14:val="none"/>
               </w:rPr>
-              <w:t xml:space="preserve">Hằng số tích phân </w:t>
+              <w:t xml:space="preserve">Hằng </w:t>
             </w:r>
+            <w:proofErr w:type="spellStart"/>
+            <w:r>
+              <w:rPr>
+                <w:rFonts w:ascii="Times New Roman" w:hAnsi="Times New Roman" w:cs="Times New Roman"/>
+                <w:kern w:val="0"/>
+                <w:sz w:val="26"/>
+                <w:szCs w:val="26"/>
+                <w14:ligatures w14:val="none"/>
+              </w:rPr>
+              <w:t>số</w:t>
+            </w:r>
+            <w:proofErr w:type="spellEnd"/>
+            <w:r>
+              <w:rPr>
+                <w:rFonts w:ascii="Times New Roman" w:hAnsi="Times New Roman" w:cs="Times New Roman"/>
+                <w:kern w:val="0"/>
+                <w:sz w:val="26"/>
+                <w:szCs w:val="26"/>
+                <w14:ligatures w14:val="none"/>
+              </w:rPr>
+              <w:t xml:space="preserve"> </w:t>
+            </w:r>
+            <w:proofErr w:type="spellStart"/>
+            <w:r>
+              <w:rPr>
+                <w:rFonts w:ascii="Times New Roman" w:hAnsi="Times New Roman" w:cs="Times New Roman"/>
+                <w:kern w:val="0"/>
+                <w:sz w:val="26"/>
+                <w:szCs w:val="26"/>
+                <w14:ligatures w14:val="none"/>
+              </w:rPr>
+              <w:t>tích</w:t>
+            </w:r>
+            <w:proofErr w:type="spellEnd"/>
+            <w:r>
+              <w:rPr>
+                <w:rFonts w:ascii="Times New Roman" w:hAnsi="Times New Roman" w:cs="Times New Roman"/>
+                <w:kern w:val="0"/>
+                <w:sz w:val="26"/>
+                <w:szCs w:val="26"/>
+                <w14:ligatures w14:val="none"/>
+              </w:rPr>
+              <w:t xml:space="preserve"> </w:t>
+            </w:r>
+            <w:proofErr w:type="spellStart"/>
+            <w:r>
+              <w:rPr>
+                <w:rFonts w:ascii="Times New Roman" w:hAnsi="Times New Roman" w:cs="Times New Roman"/>
+                <w:kern w:val="0"/>
+                <w:sz w:val="26"/>
+                <w:szCs w:val="26"/>
+                <w14:ligatures w14:val="none"/>
+              </w:rPr>
+              <w:t>phân</w:t>
+            </w:r>
+            <w:proofErr w:type="spellEnd"/>
+            <w:r>
+              <w:rPr>
+                <w:rFonts w:ascii="Times New Roman" w:hAnsi="Times New Roman" w:cs="Times New Roman"/>
+                <w:kern w:val="0"/>
+                <w:sz w:val="26"/>
+                <w:szCs w:val="26"/>
+                <w14:ligatures w14:val="none"/>
+              </w:rPr>
+              <w:t xml:space="preserve"> </w:t>
+            </w:r>
+            <w:proofErr w:type="spellStart"/>
             <w:r>
               <w:rPr>
                 <w:rFonts w:ascii="Times New Roman" w:hAnsi="Times New Roman" w:cs="Times New Roman"/>
@@ -857,6 +1963,7 @@
               </w:rPr>
               <w:t>vận</w:t>
             </w:r>
+            <w:proofErr w:type="spellEnd"/>
             <w:r>
               <w:rPr>
                 <w:rFonts w:ascii="Times New Roman" w:hAnsi="Times New Roman" w:cs="Times New Roman"/>
@@ -865,8 +1972,20 @@
                 <w:szCs w:val="26"/>
                 <w14:ligatures w14:val="none"/>
               </w:rPr>
-              <w:t xml:space="preserve"> tốc</w:t>
+              <w:t xml:space="preserve"> </w:t>
             </w:r>
+            <w:proofErr w:type="spellStart"/>
+            <w:r>
+              <w:rPr>
+                <w:rFonts w:ascii="Times New Roman" w:hAnsi="Times New Roman" w:cs="Times New Roman"/>
+                <w:kern w:val="0"/>
+                <w:sz w:val="26"/>
+                <w:szCs w:val="26"/>
+                <w14:ligatures w14:val="none"/>
+              </w:rPr>
+              <w:t>tốc</w:t>
+            </w:r>
+            <w:proofErr w:type="spellEnd"/>
           </w:p>
         </w:tc>
       </w:tr>
@@ -901,9 +2020,19 @@
           <w:szCs w:val="26"/>
           <w:lang w:val="vi-VN"/>
         </w:rPr>
-        <w:lastRenderedPageBreak/>
-        <w:t>Bảng 5.1: Các thông số servo</w:t>
-      </w:r>
+        <w:t xml:space="preserve">Bảng 5.1: Các thông số </w:t>
+      </w:r>
+      <w:proofErr w:type="spellStart"/>
+      <w:r>
+        <w:rPr>
+          <w:rFonts w:ascii="Times New Roman" w:hAnsi="Times New Roman" w:cs="Times New Roman"/>
+          <w:sz w:val="26"/>
+          <w:szCs w:val="26"/>
+          <w:lang w:val="vi-VN"/>
+        </w:rPr>
+        <w:t>servo</w:t>
+      </w:r>
+      <w:proofErr w:type="spellEnd"/>
     </w:p>
     <w:p>
       <w:pPr>
@@ -924,6 +2053,7 @@
           <w:szCs w:val="26"/>
           <w:lang w:val="vi-VN"/>
         </w:rPr>
+        <w:lastRenderedPageBreak/>
         <w:drawing>
           <wp:inline distT="0" distB="0" distL="0" distR="0" wp14:anchorId="49609356" wp14:editId="1901213D">
             <wp:extent cx="3194685" cy="688975"/>
@@ -998,8 +2128,39 @@
           <w:szCs w:val="26"/>
           <w:lang w:val="vi-VN"/>
         </w:rPr>
-        <w:t>Không sử dụng forced stop</w:t>
-      </w:r>
+        <w:t xml:space="preserve">Không sử dụng </w:t>
+      </w:r>
+      <w:proofErr w:type="spellStart"/>
+      <w:r>
+        <w:rPr>
+          <w:rFonts w:ascii="Times New Roman" w:hAnsi="Times New Roman" w:cs="Times New Roman"/>
+          <w:sz w:val="26"/>
+          <w:szCs w:val="26"/>
+          <w:lang w:val="vi-VN"/>
+        </w:rPr>
+        <w:t>forced</w:t>
+      </w:r>
+      <w:proofErr w:type="spellEnd"/>
+      <w:r>
+        <w:rPr>
+          <w:rFonts w:ascii="Times New Roman" w:hAnsi="Times New Roman" w:cs="Times New Roman"/>
+          <w:sz w:val="26"/>
+          <w:szCs w:val="26"/>
+          <w:lang w:val="vi-VN"/>
+        </w:rPr>
+        <w:t xml:space="preserve"> </w:t>
+      </w:r>
+      <w:proofErr w:type="spellStart"/>
+      <w:r>
+        <w:rPr>
+          <w:rFonts w:ascii="Times New Roman" w:hAnsi="Times New Roman" w:cs="Times New Roman"/>
+          <w:sz w:val="26"/>
+          <w:szCs w:val="26"/>
+          <w:lang w:val="vi-VN"/>
+        </w:rPr>
+        <w:t>stop</w:t>
+      </w:r>
+      <w:proofErr w:type="spellEnd"/>
     </w:p>
     <w:p>
       <w:pPr>
@@ -1010,9 +2171,14 @@
         <w:t xml:space="preserve">5.3.2. </w:t>
       </w:r>
       <w:r>
-        <w:t>Cài đặt dữ liệu servo</w:t>
+        <w:t xml:space="preserve">Cài đặt dữ liệu </w:t>
+      </w:r>
+      <w:proofErr w:type="spellStart"/>
+      <w:r>
+        <w:t>servo</w:t>
       </w:r>
       <w:bookmarkEnd w:id="0"/>
+      <w:proofErr w:type="spellEnd"/>
     </w:p>
     <w:p>
       <w:pPr>
@@ -1128,7 +2294,27 @@
           <w:szCs w:val="26"/>
           <w:lang w:val="vi-VN"/>
         </w:rPr>
-        <w:t>Do robot hiện đang được đặt sát tường nên để tránh va chạm nhóm đã giới hạn góc cho động cơ. Để dễ điều khiển nhóm đã chọn sử dụng đơn vị là độ.</w:t>
+        <w:t xml:space="preserve">Do </w:t>
+      </w:r>
+      <w:proofErr w:type="spellStart"/>
+      <w:r>
+        <w:rPr>
+          <w:rFonts w:ascii="Times New Roman" w:hAnsi="Times New Roman" w:cs="Times New Roman"/>
+          <w:sz w:val="26"/>
+          <w:szCs w:val="26"/>
+          <w:lang w:val="vi-VN"/>
+        </w:rPr>
+        <w:t>robot</w:t>
+      </w:r>
+      <w:proofErr w:type="spellEnd"/>
+      <w:r>
+        <w:rPr>
+          <w:rFonts w:ascii="Times New Roman" w:hAnsi="Times New Roman" w:cs="Times New Roman"/>
+          <w:sz w:val="26"/>
+          <w:szCs w:val="26"/>
+          <w:lang w:val="vi-VN"/>
+        </w:rPr>
+        <w:t xml:space="preserve"> hiện đang được đặt sát tường nên để tránh va chạm nhóm đã giới hạn góc cho động cơ. Để dễ điều khiển nhóm đã chọn sử dụng đơn vị là độ.</w:t>
       </w:r>
     </w:p>
     <w:p>
@@ -1224,7 +2410,27 @@
           <w:szCs w:val="26"/>
           <w:lang w:val="vi-VN"/>
         </w:rPr>
-        <w:t>Cài đặt dữ liệu về vị trí gốc cho servo với chế độ vị trí tuyệt đối</w:t>
+        <w:t xml:space="preserve">Cài đặt dữ liệu về vị trí gốc cho </w:t>
+      </w:r>
+      <w:proofErr w:type="spellStart"/>
+      <w:r>
+        <w:rPr>
+          <w:rFonts w:ascii="Times New Roman" w:hAnsi="Times New Roman" w:cs="Times New Roman"/>
+          <w:sz w:val="26"/>
+          <w:szCs w:val="26"/>
+          <w:lang w:val="vi-VN"/>
+        </w:rPr>
+        <w:t>servo</w:t>
+      </w:r>
+      <w:proofErr w:type="spellEnd"/>
+      <w:r>
+        <w:rPr>
+          <w:rFonts w:ascii="Times New Roman" w:hAnsi="Times New Roman" w:cs="Times New Roman"/>
+          <w:sz w:val="26"/>
+          <w:szCs w:val="26"/>
+          <w:lang w:val="vi-VN"/>
+        </w:rPr>
+        <w:t xml:space="preserve"> với chế độ vị trí tuyệt đối</w:t>
       </w:r>
     </w:p>
     <w:p>
@@ -1420,6 +2626,7 @@
           <w:szCs w:val="26"/>
           <w:lang w:val="vi-VN"/>
         </w:rPr>
+        <w:lastRenderedPageBreak/>
         <w:drawing>
           <wp:inline distT="0" distB="0" distL="0" distR="0" wp14:anchorId="0EC0E863" wp14:editId="199FD2DE">
             <wp:extent cx="2969260" cy="1901825"/>
@@ -1703,7 +2910,48 @@
           <w:szCs w:val="26"/>
           <w:lang w:val="vi-VN"/>
         </w:rPr>
-        <w:t>Hàm này có thể điều khiển theo vị trí tuyệt đối hoặc tương đối. Do robot là hệ nối tiếp có hệ phương trình động học (*) nên nếu chỉ sử dụng hàm trên thì kết quả chuyển động của robot là chuyển động điểm – điểm.</w:t>
+        <w:lastRenderedPageBreak/>
+        <w:t xml:space="preserve">Hàm này có thể điều khiển theo vị trí tuyệt đối hoặc tương đối. Do </w:t>
+      </w:r>
+      <w:proofErr w:type="spellStart"/>
+      <w:r>
+        <w:rPr>
+          <w:rFonts w:ascii="Times New Roman" w:hAnsi="Times New Roman" w:cs="Times New Roman"/>
+          <w:sz w:val="26"/>
+          <w:szCs w:val="26"/>
+          <w:lang w:val="vi-VN"/>
+        </w:rPr>
+        <w:t>robot</w:t>
+      </w:r>
+      <w:proofErr w:type="spellEnd"/>
+      <w:r>
+        <w:rPr>
+          <w:rFonts w:ascii="Times New Roman" w:hAnsi="Times New Roman" w:cs="Times New Roman"/>
+          <w:sz w:val="26"/>
+          <w:szCs w:val="26"/>
+          <w:lang w:val="vi-VN"/>
+        </w:rPr>
+        <w:t xml:space="preserve"> là hệ nối tiếp có hệ phương trình động học (*) nên nếu chỉ sử dụng hàm trên thì kết quả chuyển động của </w:t>
+      </w:r>
+      <w:proofErr w:type="spellStart"/>
+      <w:r>
+        <w:rPr>
+          <w:rFonts w:ascii="Times New Roman" w:hAnsi="Times New Roman" w:cs="Times New Roman"/>
+          <w:sz w:val="26"/>
+          <w:szCs w:val="26"/>
+          <w:lang w:val="vi-VN"/>
+        </w:rPr>
+        <w:t>robot</w:t>
+      </w:r>
+      <w:proofErr w:type="spellEnd"/>
+      <w:r>
+        <w:rPr>
+          <w:rFonts w:ascii="Times New Roman" w:hAnsi="Times New Roman" w:cs="Times New Roman"/>
+          <w:sz w:val="26"/>
+          <w:szCs w:val="26"/>
+          <w:lang w:val="vi-VN"/>
+        </w:rPr>
+        <w:t xml:space="preserve"> là chuyển động điểm – điểm.</w:t>
       </w:r>
     </w:p>
     <w:p>
@@ -1824,7 +3072,27 @@
           <w:szCs w:val="26"/>
           <w:lang w:val="vi-VN"/>
         </w:rPr>
-        <w:t xml:space="preserve">Hàm này phù hợp sử dụng đối với robot có hệ phương trình động học (*)  </w:t>
+        <w:t xml:space="preserve">Hàm này phù hợp sử dụng đối với </w:t>
+      </w:r>
+      <w:proofErr w:type="spellStart"/>
+      <w:r>
+        <w:rPr>
+          <w:rFonts w:ascii="Times New Roman" w:hAnsi="Times New Roman" w:cs="Times New Roman"/>
+          <w:sz w:val="26"/>
+          <w:szCs w:val="26"/>
+          <w:lang w:val="vi-VN"/>
+        </w:rPr>
+        <w:t>robot</w:t>
+      </w:r>
+      <w:proofErr w:type="spellEnd"/>
+      <w:r>
+        <w:rPr>
+          <w:rFonts w:ascii="Times New Roman" w:hAnsi="Times New Roman" w:cs="Times New Roman"/>
+          <w:sz w:val="26"/>
+          <w:szCs w:val="26"/>
+          <w:lang w:val="vi-VN"/>
+        </w:rPr>
+        <w:t xml:space="preserve"> có hệ phương trình động học (*)  </w:t>
       </w:r>
     </w:p>
     <w:p>
@@ -1836,9 +3104,14 @@
         <w:t xml:space="preserve">5.4.3. </w:t>
       </w:r>
       <w:r>
-        <w:t>Hàm constant-speed</w:t>
+        <w:t xml:space="preserve">Hàm </w:t>
+      </w:r>
+      <w:proofErr w:type="spellStart"/>
+      <w:r>
+        <w:t>constant-speed</w:t>
       </w:r>
       <w:bookmarkEnd w:id="4"/>
+      <w:proofErr w:type="spellEnd"/>
     </w:p>
     <w:p>
       <w:pPr>
@@ -1942,8 +3215,39 @@
           <w:szCs w:val="26"/>
           <w:lang w:val="vi-VN"/>
         </w:rPr>
-        <w:t>: Hàm constant speed</w:t>
-      </w:r>
+        <w:t xml:space="preserve">: Hàm </w:t>
+      </w:r>
+      <w:proofErr w:type="spellStart"/>
+      <w:r>
+        <w:rPr>
+          <w:rFonts w:ascii="Times New Roman" w:hAnsi="Times New Roman" w:cs="Times New Roman"/>
+          <w:sz w:val="26"/>
+          <w:szCs w:val="26"/>
+          <w:lang w:val="vi-VN"/>
+        </w:rPr>
+        <w:t>constant</w:t>
+      </w:r>
+      <w:proofErr w:type="spellEnd"/>
+      <w:r>
+        <w:rPr>
+          <w:rFonts w:ascii="Times New Roman" w:hAnsi="Times New Roman" w:cs="Times New Roman"/>
+          <w:sz w:val="26"/>
+          <w:szCs w:val="26"/>
+          <w:lang w:val="vi-VN"/>
+        </w:rPr>
+        <w:t xml:space="preserve"> </w:t>
+      </w:r>
+      <w:proofErr w:type="spellStart"/>
+      <w:r>
+        <w:rPr>
+          <w:rFonts w:ascii="Times New Roman" w:hAnsi="Times New Roman" w:cs="Times New Roman"/>
+          <w:sz w:val="26"/>
+          <w:szCs w:val="26"/>
+          <w:lang w:val="vi-VN"/>
+        </w:rPr>
+        <w:t>speed</w:t>
+      </w:r>
+      <w:proofErr w:type="spellEnd"/>
     </w:p>
     <w:p>
       <w:pPr>
@@ -1963,7 +3267,27 @@
           <w:szCs w:val="26"/>
           <w:lang w:val="vi-VN"/>
         </w:rPr>
-        <w:t>Hàm này có thể điều khiển theo vị trí tuyệt đối hoặc tương đối. Khi bắt đầu động cơ sẽ được khởi tạo một vận tốc và quay đến giá trị góc được cài đặt. Nếu sau đó vẫn còn mục tiêu kế tiếp thì động cơ sẽ tiếp tục quay đến giá trị góc kế tiếp. Nếu không còn mục tiêu thì động cơ sẽ dừng. Nếu gọi từng hàm điều khiển vị trí ở trên thì động cơ sẽ quay đến góc cài đặt rồi dừng lại. Sau đó ta gọi hàm một lần nữa thì động cơ mới quay tiếp. Hàm constant-speed này có ưu điểm là động cơ sẽ quay liên tục và lần lượt đạt đến các giá trị góc được cài đặt với vận tốc có thể thay đổi.</w:t>
+        <w:t xml:space="preserve">Hàm này có thể điều khiển theo vị trí tuyệt đối hoặc tương đối. Khi bắt đầu động cơ sẽ được khởi tạo một vận tốc và quay đến giá trị góc được cài đặt. Nếu sau đó vẫn còn mục tiêu kế tiếp thì động cơ sẽ tiếp tục quay đến giá trị góc kế tiếp. Nếu không còn mục tiêu thì động cơ sẽ dừng. Nếu gọi từng hàm điều khiển vị trí ở trên thì động cơ sẽ quay đến góc cài đặt rồi dừng lại. Sau đó ta gọi hàm một lần nữa thì động cơ mới quay tiếp. Hàm </w:t>
+      </w:r>
+      <w:proofErr w:type="spellStart"/>
+      <w:r>
+        <w:rPr>
+          <w:rFonts w:ascii="Times New Roman" w:hAnsi="Times New Roman" w:cs="Times New Roman"/>
+          <w:sz w:val="26"/>
+          <w:szCs w:val="26"/>
+          <w:lang w:val="vi-VN"/>
+        </w:rPr>
+        <w:t>constant-speed</w:t>
+      </w:r>
+      <w:proofErr w:type="spellEnd"/>
+      <w:r>
+        <w:rPr>
+          <w:rFonts w:ascii="Times New Roman" w:hAnsi="Times New Roman" w:cs="Times New Roman"/>
+          <w:sz w:val="26"/>
+          <w:szCs w:val="26"/>
+          <w:lang w:val="vi-VN"/>
+        </w:rPr>
+        <w:t xml:space="preserve"> này có ưu điểm là động cơ sẽ quay liên tục và lần lượt đạt đến các giá trị góc được cài đặt với vận tốc có thể thay đổi.</w:t>
       </w:r>
     </w:p>
     <w:p>
@@ -1972,6 +3296,7 @@
       </w:pPr>
       <w:bookmarkStart w:id="5" w:name="_Toc140531652"/>
       <w:r>
+        <w:lastRenderedPageBreak/>
         <w:t xml:space="preserve">5.5. </w:t>
       </w:r>
       <w:r>
@@ -1997,7 +3322,27 @@
           <w:szCs w:val="26"/>
           <w:lang w:val="vi-VN"/>
         </w:rPr>
-        <w:t xml:space="preserve">Từ dữ liệu đầu vào là 2 đầu của đoạn thẳng ta có thể xác định được phương trình và từ đó tìm ra đồ thị vị trí và vận tốc của 5 trục khi thực hiện quỹ đạo. Để có thể thực hiện chuyển động của robot bám theo đường thẳng mong muốn ta cần phải điều khiển vận tốc và vị trí của 5 trục theo đồ thị đã tính toán </w:t>
+        <w:t xml:space="preserve">Từ dữ liệu đầu vào là 2 đầu của đoạn thẳng ta có thể xác định được phương trình và từ đó tìm ra đồ thị vị trí và vận tốc của 5 trục khi thực hiện quỹ đạo. Để có thể thực hiện chuyển động của </w:t>
+      </w:r>
+      <w:proofErr w:type="spellStart"/>
+      <w:r>
+        <w:rPr>
+          <w:rFonts w:ascii="Times New Roman" w:hAnsi="Times New Roman" w:cs="Times New Roman"/>
+          <w:sz w:val="26"/>
+          <w:szCs w:val="26"/>
+          <w:lang w:val="vi-VN"/>
+        </w:rPr>
+        <w:t>robot</w:t>
+      </w:r>
+      <w:proofErr w:type="spellEnd"/>
+      <w:r>
+        <w:rPr>
+          <w:rFonts w:ascii="Times New Roman" w:hAnsi="Times New Roman" w:cs="Times New Roman"/>
+          <w:sz w:val="26"/>
+          <w:szCs w:val="26"/>
+          <w:lang w:val="vi-VN"/>
+        </w:rPr>
+        <w:t xml:space="preserve"> bám theo đường thẳng mong muốn ta cần phải điều khiển vận tốc và vị trí của 5 trục theo đồ thị đã tính toán </w:t>
       </w:r>
       <w:r>
         <w:rPr>
@@ -2033,7 +3378,67 @@
           <w:szCs w:val="26"/>
           <w:lang w:val="vi-VN"/>
         </w:rPr>
-        <w:t>ấp xỉ đồ thị vận tốc thành các đoạn thẳng nối tiếp nhau và trên mỗi đoạn thẳng thì ta điều khiển động cơ với vận tốc không đổi (chuyển động điểm – điểm). Ta sẽ tạo ra một bộ dữ liệu bao gồm vị trí và vận tốc của 5 trục và lưu vào bộ nhớ của PLC. Khi hàm constant-speed được gọi, PLC sẽ tải bộ dữ liệu đã lưu vào vùng nhớ thực thi và điều khiển vị trí và vận tốc của các trục. Từ đó robot sẽ thực hiện nhiều chuyển động điểm – điểm nối tiếp nhau mà trong mỗi chuyển động điểm điểm thì vận tốc là không đổi để xấp xỉ đường thẳng.</w:t>
+        <w:t xml:space="preserve">ấp xỉ đồ thị vận tốc thành các đoạn thẳng nối tiếp nhau và trên mỗi đoạn thẳng thì ta điều khiển động cơ với vận tốc không đổi (chuyển động điểm – điểm). Ta sẽ tạo ra một bộ dữ liệu bao gồm vị trí và vận tốc của 5 trục và lưu vào bộ nhớ của PLC. Khi hàm </w:t>
+      </w:r>
+      <w:proofErr w:type="spellStart"/>
+      <w:r>
+        <w:rPr>
+          <w:rFonts w:ascii="Times New Roman" w:hAnsi="Times New Roman" w:cs="Times New Roman"/>
+          <w:sz w:val="26"/>
+          <w:szCs w:val="26"/>
+          <w:lang w:val="vi-VN"/>
+        </w:rPr>
+        <w:t>constant-speed</w:t>
+      </w:r>
+      <w:proofErr w:type="spellEnd"/>
+      <w:r>
+        <w:rPr>
+          <w:rFonts w:ascii="Times New Roman" w:hAnsi="Times New Roman" w:cs="Times New Roman"/>
+          <w:sz w:val="26"/>
+          <w:szCs w:val="26"/>
+          <w:lang w:val="vi-VN"/>
+        </w:rPr>
+        <w:t xml:space="preserve"> được gọi, PLC sẽ tải bộ dữ liệu đã lưu vào vùng nhớ thực thi và điều khiển vị trí và vận tốc của các trục. Từ đó </w:t>
+      </w:r>
+      <w:proofErr w:type="spellStart"/>
+      <w:r>
+        <w:rPr>
+          <w:rFonts w:ascii="Times New Roman" w:hAnsi="Times New Roman" w:cs="Times New Roman"/>
+          <w:sz w:val="26"/>
+          <w:szCs w:val="26"/>
+          <w:lang w:val="vi-VN"/>
+        </w:rPr>
+        <w:t>robot</w:t>
+      </w:r>
+      <w:proofErr w:type="spellEnd"/>
+      <w:r>
+        <w:rPr>
+          <w:rFonts w:ascii="Times New Roman" w:hAnsi="Times New Roman" w:cs="Times New Roman"/>
+          <w:sz w:val="26"/>
+          <w:szCs w:val="26"/>
+          <w:lang w:val="vi-VN"/>
+        </w:rPr>
+        <w:t xml:space="preserve"> sẽ thực hiện nhiều chuyển động điểm – điểm nối tiếp nhau mà trong mỗi chuyển động điểm </w:t>
+      </w:r>
+      <w:proofErr w:type="spellStart"/>
+      <w:r>
+        <w:rPr>
+          <w:rFonts w:ascii="Times New Roman" w:hAnsi="Times New Roman" w:cs="Times New Roman"/>
+          <w:sz w:val="26"/>
+          <w:szCs w:val="26"/>
+          <w:lang w:val="vi-VN"/>
+        </w:rPr>
+        <w:t>điểm</w:t>
+      </w:r>
+      <w:proofErr w:type="spellEnd"/>
+      <w:r>
+        <w:rPr>
+          <w:rFonts w:ascii="Times New Roman" w:hAnsi="Times New Roman" w:cs="Times New Roman"/>
+          <w:sz w:val="26"/>
+          <w:szCs w:val="26"/>
+          <w:lang w:val="vi-VN"/>
+        </w:rPr>
+        <w:t xml:space="preserve"> thì vận tốc là không đổi để xấp xỉ đường thẳng.</w:t>
       </w:r>
     </w:p>
     <w:p>
@@ -2082,7 +3487,27 @@
           <w:szCs w:val="26"/>
           <w:lang w:val="vi-VN"/>
         </w:rPr>
-        <w:t>iện đầu vào là ba điểm nằm trên cung tròn, từ đó ta tính ra được đồ thị vị trí và vận tốc khi robot di chuyển từ điểm đầu tới điểm cuối cung tròn.</w:t>
+        <w:t xml:space="preserve">iện đầu vào là ba điểm nằm trên cung tròn, từ đó ta tính ra được đồ thị vị trí và vận tốc khi </w:t>
+      </w:r>
+      <w:proofErr w:type="spellStart"/>
+      <w:r>
+        <w:rPr>
+          <w:rFonts w:ascii="Times New Roman" w:hAnsi="Times New Roman" w:cs="Times New Roman"/>
+          <w:sz w:val="26"/>
+          <w:szCs w:val="26"/>
+          <w:lang w:val="vi-VN"/>
+        </w:rPr>
+        <w:t>robot</w:t>
+      </w:r>
+      <w:proofErr w:type="spellEnd"/>
+      <w:r>
+        <w:rPr>
+          <w:rFonts w:ascii="Times New Roman" w:hAnsi="Times New Roman" w:cs="Times New Roman"/>
+          <w:sz w:val="26"/>
+          <w:szCs w:val="26"/>
+          <w:lang w:val="vi-VN"/>
+        </w:rPr>
+        <w:t xml:space="preserve"> di chuyển từ điểm đầu tới điểm cuối cung tròn.</w:t>
       </w:r>
     </w:p>
     <w:p>
@@ -2097,8 +3522,58 @@
         <w:rPr>
           <w:lang w:val="en-US"/>
         </w:rPr>
-        <w:t>Các câu lệnh điều khiển</w:t>
-      </w:r>
+        <w:t xml:space="preserve">Các </w:t>
+      </w:r>
+      <w:proofErr w:type="spellStart"/>
+      <w:r>
+        <w:rPr>
+          <w:lang w:val="en-US"/>
+        </w:rPr>
+        <w:t>câu</w:t>
+      </w:r>
+      <w:proofErr w:type="spellEnd"/>
+      <w:r>
+        <w:rPr>
+          <w:lang w:val="en-US"/>
+        </w:rPr>
+        <w:t xml:space="preserve"> </w:t>
+      </w:r>
+      <w:proofErr w:type="spellStart"/>
+      <w:r>
+        <w:rPr>
+          <w:lang w:val="en-US"/>
+        </w:rPr>
+        <w:t>lệnh</w:t>
+      </w:r>
+      <w:proofErr w:type="spellEnd"/>
+      <w:r>
+        <w:rPr>
+          <w:lang w:val="en-US"/>
+        </w:rPr>
+        <w:t xml:space="preserve"> </w:t>
+      </w:r>
+      <w:proofErr w:type="spellStart"/>
+      <w:r>
+        <w:rPr>
+          <w:lang w:val="en-US"/>
+        </w:rPr>
+        <w:t>điều</w:t>
+      </w:r>
+      <w:proofErr w:type="spellEnd"/>
+      <w:r>
+        <w:rPr>
+          <w:lang w:val="en-US"/>
+        </w:rPr>
+        <w:t xml:space="preserve"> </w:t>
+      </w:r>
+      <w:proofErr w:type="spellStart"/>
+      <w:r>
+        <w:rPr>
+          <w:lang w:val="en-US"/>
+        </w:rPr>
+        <w:t>khiển</w:t>
+      </w:r>
+      <w:proofErr w:type="spellEnd"/>
     </w:p>
     <w:p>
       <w:pPr>
@@ -2301,6 +3776,7 @@
         <w:rPr>
           <w:noProof/>
         </w:rPr>
+        <w:lastRenderedPageBreak/>
         <w:drawing>
           <wp:inline distT="0" distB="0" distL="0" distR="0" wp14:anchorId="7B0B502A" wp14:editId="10960F77">
             <wp:extent cx="5791200" cy="1284196"/>
@@ -2346,11 +3822,19 @@
           <w:lang w:val="en-US"/>
         </w:rPr>
       </w:pPr>
+      <w:proofErr w:type="spellStart"/>
       <w:r>
         <w:rPr>
           <w:lang w:val="en-US"/>
         </w:rPr>
-        <w:t>Chạy JOG</w:t>
+        <w:t>Chạy</w:t>
+      </w:r>
+      <w:proofErr w:type="spellEnd"/>
+      <w:r>
+        <w:rPr>
+          <w:lang w:val="en-US"/>
+        </w:rPr>
+        <w:t xml:space="preserve"> JOG</w:t>
       </w:r>
     </w:p>
     <w:p>
@@ -2361,11 +3845,61 @@
           <w:lang w:val="en-US"/>
         </w:rPr>
       </w:pPr>
+      <w:proofErr w:type="spellStart"/>
       <w:r>
         <w:rPr>
           <w:lang w:val="en-US"/>
         </w:rPr>
-        <w:t>Chạy đơn điểm (MoveJ)</w:t>
+        <w:t>Chạy</w:t>
+      </w:r>
+      <w:proofErr w:type="spellEnd"/>
+      <w:r>
+        <w:rPr>
+          <w:lang w:val="en-US"/>
+        </w:rPr>
+        <w:t xml:space="preserve"> </w:t>
+      </w:r>
+      <w:proofErr w:type="spellStart"/>
+      <w:r>
+        <w:rPr>
+          <w:lang w:val="en-US"/>
+        </w:rPr>
+        <w:t>đơn</w:t>
+      </w:r>
+      <w:proofErr w:type="spellEnd"/>
+      <w:r>
+        <w:rPr>
+          <w:lang w:val="en-US"/>
+        </w:rPr>
+        <w:t xml:space="preserve"> </w:t>
+      </w:r>
+      <w:proofErr w:type="spellStart"/>
+      <w:r>
+        <w:rPr>
+          <w:lang w:val="en-US"/>
+        </w:rPr>
+        <w:t>điểm</w:t>
+      </w:r>
+      <w:proofErr w:type="spellEnd"/>
+      <w:r>
+        <w:rPr>
+          <w:lang w:val="en-US"/>
+        </w:rPr>
+        <w:t xml:space="preserve"> (</w:t>
+      </w:r>
+      <w:proofErr w:type="spellStart"/>
+      <w:r>
+        <w:rPr>
+          <w:lang w:val="en-US"/>
+        </w:rPr>
+        <w:t>MoveJ</w:t>
+      </w:r>
+      <w:proofErr w:type="spellEnd"/>
+      <w:r>
+        <w:rPr>
+          <w:lang w:val="en-US"/>
+        </w:rPr>
+        <w:t>)</w:t>
       </w:r>
       <w:r>
         <w:rPr>
@@ -2480,11 +4014,75 @@
           <w:lang w:val="en-US"/>
         </w:rPr>
       </w:pPr>
+      <w:proofErr w:type="spellStart"/>
       <w:r>
         <w:rPr>
           <w:lang w:val="en-US"/>
         </w:rPr>
-        <w:t>Chạy đa điểm (MoveL, MoveC)</w:t>
+        <w:t>Chạy</w:t>
+      </w:r>
+      <w:proofErr w:type="spellEnd"/>
+      <w:r>
+        <w:rPr>
+          <w:lang w:val="en-US"/>
+        </w:rPr>
+        <w:t xml:space="preserve"> </w:t>
+      </w:r>
+      <w:proofErr w:type="spellStart"/>
+      <w:r>
+        <w:rPr>
+          <w:lang w:val="en-US"/>
+        </w:rPr>
+        <w:t>đa</w:t>
+      </w:r>
+      <w:proofErr w:type="spellEnd"/>
+      <w:r>
+        <w:rPr>
+          <w:lang w:val="en-US"/>
+        </w:rPr>
+        <w:t xml:space="preserve"> </w:t>
+      </w:r>
+      <w:proofErr w:type="spellStart"/>
+      <w:r>
+        <w:rPr>
+          <w:lang w:val="en-US"/>
+        </w:rPr>
+        <w:t>điểm</w:t>
+      </w:r>
+      <w:proofErr w:type="spellEnd"/>
+      <w:r>
+        <w:rPr>
+          <w:lang w:val="en-US"/>
+        </w:rPr>
+        <w:t xml:space="preserve"> (</w:t>
+      </w:r>
+      <w:proofErr w:type="spellStart"/>
+      <w:r>
+        <w:rPr>
+          <w:lang w:val="en-US"/>
+        </w:rPr>
+        <w:t>MoveL</w:t>
+      </w:r>
+      <w:proofErr w:type="spellEnd"/>
+      <w:r>
+        <w:rPr>
+          <w:lang w:val="en-US"/>
+        </w:rPr>
+        <w:t xml:space="preserve">, </w:t>
+      </w:r>
+      <w:proofErr w:type="spellStart"/>
+      <w:r>
+        <w:rPr>
+          <w:lang w:val="en-US"/>
+        </w:rPr>
+        <w:t>MoveC</w:t>
+      </w:r>
+      <w:proofErr w:type="spellEnd"/>
+      <w:r>
+        <w:rPr>
+          <w:lang w:val="en-US"/>
+        </w:rPr>
+        <w:t>)</w:t>
       </w:r>
       <w:r>
         <w:rPr>
@@ -2517,6 +4115,7 @@
         <w:rPr>
           <w:noProof/>
         </w:rPr>
+        <w:lastRenderedPageBreak/>
         <w:drawing>
           <wp:inline distT="0" distB="0" distL="0" distR="0" wp14:anchorId="5EFE87B7" wp14:editId="6F3C4B26">
             <wp:extent cx="3500067" cy="4648200"/>

</xml_diff>